<commit_message>
Lab 12 report modify
</commit_message>
<xml_diff>
--- a/Lab_12/ACSSE_LAB12_Report.docx
+++ b/Lab_12/ACSSE_LAB12_Report.docx
@@ -2474,13 +2474,7 @@
             <w:rPr>
               <w:rFonts w:ascii="Cambria Math" w:eastAsia="標楷體" w:hAnsi="Cambria Math"/>
             </w:rPr>
-            <m:t>=π</m:t>
-          </m:r>
-          <m:r>
-            <w:rPr>
-              <w:rFonts w:ascii="Cambria Math" w:eastAsia="標楷體" w:hAnsi="Cambria Math"/>
-            </w:rPr>
-            <m:t>h</m:t>
+            <m:t>=πh</m:t>
           </m:r>
           <m:nary>
             <m:naryPr>
@@ -2543,13 +2537,7 @@
             <w:rPr>
               <w:rFonts w:ascii="Cambria Math" w:eastAsia="標楷體" w:hAnsi="Cambria Math"/>
             </w:rPr>
-            <m:t>+2π</m:t>
-          </m:r>
-          <m:r>
-            <w:rPr>
-              <w:rFonts w:ascii="Cambria Math" w:eastAsia="標楷體" w:hAnsi="Cambria Math"/>
-            </w:rPr>
-            <m:t>h</m:t>
+            <m:t>+2πh</m:t>
           </m:r>
           <m:f>
             <m:fPr>
@@ -2875,13 +2863,7 @@
             <w:rPr>
               <w:rFonts w:ascii="Cambria Math" w:eastAsia="標楷體" w:hAnsi="Cambria Math"/>
             </w:rPr>
-            <m:t>π</m:t>
-          </m:r>
-          <m:r>
-            <w:rPr>
-              <w:rFonts w:ascii="Cambria Math" w:eastAsia="標楷體" w:hAnsi="Cambria Math"/>
-            </w:rPr>
-            <m:t>h</m:t>
+            <m:t>πh</m:t>
           </m:r>
           <m:nary>
             <m:naryPr>
@@ -2944,13 +2926,7 @@
             <w:rPr>
               <w:rFonts w:ascii="Cambria Math" w:eastAsia="標楷體" w:hAnsi="Cambria Math"/>
             </w:rPr>
-            <m:t>+π</m:t>
-          </m:r>
-          <m:r>
-            <w:rPr>
-              <w:rFonts w:ascii="Cambria Math" w:eastAsia="標楷體" w:hAnsi="Cambria Math"/>
-            </w:rPr>
-            <m:t>h</m:t>
+            <m:t>+πh</m:t>
           </m:r>
           <m:f>
             <m:fPr>
@@ -3122,13 +3098,7 @@
             <w:rPr>
               <w:rFonts w:ascii="Cambria Math" w:eastAsia="標楷體" w:hAnsi="Cambria Math"/>
             </w:rPr>
-            <m:t>π</m:t>
-          </m:r>
-          <m:r>
-            <w:rPr>
-              <w:rFonts w:ascii="Cambria Math" w:eastAsia="標楷體" w:hAnsi="Cambria Math"/>
-            </w:rPr>
-            <m:t>h</m:t>
+            <m:t>πh</m:t>
           </m:r>
           <m:f>
             <m:fPr>
@@ -3593,13 +3563,7 @@
             <w:rPr>
               <w:rFonts w:ascii="Cambria Math" w:eastAsia="標楷體" w:hAnsi="Cambria Math"/>
             </w:rPr>
-            <m:t>+</m:t>
-          </m:r>
-          <m:r>
-            <w:rPr>
-              <w:rFonts w:ascii="Cambria Math" w:eastAsia="標楷體" w:hAnsi="Cambria Math"/>
-            </w:rPr>
-            <m:t>θ</m:t>
+            <m:t>+θ</m:t>
           </m:r>
           <m:d>
             <m:dPr>
@@ -4543,7 +4507,7 @@
       <w:pPr>
         <w:ind w:left="2880"/>
         <w:rPr>
-          <w:rFonts w:ascii="標楷體" w:eastAsia="標楷體" w:hAnsi="標楷體" w:hint="eastAsia"/>
+          <w:rFonts w:ascii="標楷體" w:eastAsia="標楷體" w:hAnsi="標楷體"/>
           <w:iCs/>
         </w:rPr>
       </w:pPr>
@@ -4851,7 +4815,7 @@
     <w:p>
       <w:pPr>
         <w:rPr>
-          <w:rFonts w:ascii="標楷體" w:eastAsia="標楷體" w:hAnsi="標楷體" w:hint="eastAsia"/>
+          <w:rFonts w:ascii="標楷體" w:eastAsia="標楷體" w:hAnsi="標楷體"/>
           <w:iCs/>
         </w:rPr>
       </w:pPr>
@@ -5706,9 +5670,6 @@
           <w:p>
             <w:pPr>
               <w:jc w:val="center"/>
-              <w:rPr>
-                <w:rFonts w:hint="eastAsia"/>
-              </w:rPr>
             </w:pPr>
             <w:r>
               <w:rPr>
@@ -5858,7 +5819,7 @@
       <w:pPr>
         <w:jc w:val="center"/>
         <w:rPr>
-          <w:rFonts w:ascii="標楷體" w:eastAsia="標楷體" w:hAnsi="標楷體" w:hint="eastAsia"/>
+          <w:rFonts w:ascii="標楷體" w:eastAsia="標楷體" w:hAnsi="標楷體"/>
         </w:rPr>
       </w:pPr>
       <w:r>
@@ -5906,7 +5867,7 @@
     <w:p>
       <w:pPr>
         <w:rPr>
-          <w:rFonts w:ascii="標楷體" w:eastAsia="標楷體" w:hAnsi="標楷體" w:hint="eastAsia"/>
+          <w:rFonts w:ascii="標楷體" w:eastAsia="標楷體" w:hAnsi="標楷體"/>
         </w:rPr>
       </w:pPr>
     </w:p>
@@ -6124,7 +6085,7 @@
     <w:p>
       <w:pPr>
         <w:rPr>
-          <w:rFonts w:ascii="標楷體" w:eastAsia="標楷體" w:hAnsi="標楷體" w:hint="eastAsia"/>
+          <w:rFonts w:ascii="標楷體" w:eastAsia="標楷體" w:hAnsi="標楷體"/>
         </w:rPr>
       </w:pPr>
     </w:p>
@@ -6211,7 +6172,7 @@
     <w:p>
       <w:pPr>
         <w:rPr>
-          <w:rFonts w:ascii="標楷體" w:eastAsia="標楷體" w:hAnsi="標楷體" w:hint="eastAsia"/>
+          <w:rFonts w:ascii="標楷體" w:eastAsia="標楷體" w:hAnsi="標楷體"/>
         </w:rPr>
       </w:pPr>
     </w:p>
@@ -6441,7 +6402,7 @@
       <w:pPr>
         <w:ind w:left="480" w:firstLine="480"/>
         <w:rPr>
-          <w:rFonts w:ascii="標楷體" w:eastAsia="標楷體" w:hAnsi="標楷體" w:hint="eastAsia"/>
+          <w:rFonts w:ascii="標楷體" w:eastAsia="標楷體" w:hAnsi="標楷體"/>
         </w:rPr>
       </w:pPr>
     </w:p>
@@ -6803,7 +6764,7 @@
     <w:p>
       <w:pPr>
         <w:rPr>
-          <w:rFonts w:ascii="標楷體" w:eastAsia="標楷體" w:hAnsi="標楷體" w:hint="eastAsia"/>
+          <w:rFonts w:ascii="標楷體" w:eastAsia="標楷體" w:hAnsi="標楷體"/>
         </w:rPr>
       </w:pPr>
       <w:r>
@@ -7218,13 +7179,7 @@
         <w:rPr>
           <w:rFonts w:ascii="標楷體" w:eastAsia="標楷體" w:hAnsi="標楷體"/>
         </w:rPr>
-        <w:t>Block diagram and some notation</w:t>
-      </w:r>
-      <w:r>
-        <w:rPr>
-          <w:rFonts w:ascii="標楷體" w:eastAsia="標楷體" w:hAnsi="標楷體"/>
-        </w:rPr>
-        <w:t xml:space="preserve"> in the experiment :</w:t>
+        <w:t>Block diagram and some notation in the experiment :</w:t>
       </w:r>
     </w:p>
     <w:p>
@@ -7682,7 +7637,7 @@
     <w:p>
       <w:pPr>
         <w:rPr>
-          <w:rFonts w:ascii="標楷體" w:eastAsia="標楷體" w:hAnsi="標楷體" w:hint="eastAsia"/>
+          <w:rFonts w:ascii="標楷體" w:eastAsia="標楷體" w:hAnsi="標楷體"/>
         </w:rPr>
       </w:pPr>
     </w:p>
@@ -7702,7 +7657,7 @@
         </w:numPr>
         <w:ind w:leftChars="0"/>
         <w:rPr>
-          <w:rFonts w:ascii="標楷體" w:eastAsia="標楷體" w:hAnsi="標楷體" w:hint="eastAsia"/>
+          <w:rFonts w:ascii="標楷體" w:eastAsia="標楷體" w:hAnsi="標楷體"/>
         </w:rPr>
       </w:pPr>
       <w:r>
@@ -8034,7 +7989,7 @@
     <w:p>
       <w:pPr>
         <w:rPr>
-          <w:rFonts w:ascii="標楷體" w:eastAsia="標楷體" w:hAnsi="標楷體" w:hint="eastAsia"/>
+          <w:rFonts w:ascii="標楷體" w:eastAsia="標楷體" w:hAnsi="標楷體"/>
         </w:rPr>
       </w:pPr>
       <w:r>
@@ -8065,7 +8020,7 @@
     <w:p>
       <w:pPr>
         <w:rPr>
-          <w:rFonts w:ascii="標楷體" w:eastAsia="標楷體" w:hAnsi="標楷體" w:hint="eastAsia"/>
+          <w:rFonts w:ascii="標楷體" w:eastAsia="標楷體" w:hAnsi="標楷體"/>
         </w:rPr>
       </w:pPr>
     </w:p>
@@ -8079,7 +8034,7 @@
     <w:p>
       <w:pPr>
         <w:rPr>
-          <w:rFonts w:ascii="標楷體" w:eastAsia="標楷體" w:hAnsi="標楷體" w:hint="eastAsia"/>
+          <w:rFonts w:ascii="標楷體" w:eastAsia="標楷體" w:hAnsi="標楷體"/>
         </w:rPr>
       </w:pPr>
     </w:p>
@@ -8497,7 +8452,6 @@
           <w:p>
             <w:pPr>
               <w:rPr>
-                <w:rFonts w:hint="eastAsia"/>
                 <w:noProof/>
               </w:rPr>
             </w:pPr>
@@ -8571,13 +8525,7 @@
         <w:t xml:space="preserve">List of parameter utilize in the experiment : </w:t>
       </w:r>
     </w:p>
-    <w:p>
-      <w:pPr>
-        <w:rPr>
-          <w:rFonts w:hint="eastAsia"/>
-        </w:rPr>
-      </w:pPr>
-    </w:p>
+    <w:p/>
     <w:tbl>
       <w:tblPr>
         <w:tblStyle w:val="a9"/>
@@ -8800,9 +8748,6 @@
           <w:p>
             <w:pPr>
               <w:jc w:val="center"/>
-              <w:rPr>
-                <w:rFonts w:hint="eastAsia"/>
-              </w:rPr>
             </w:pPr>
             <w:r>
               <w:rPr>
@@ -8820,9 +8765,6 @@
           <w:p>
             <w:pPr>
               <w:jc w:val="center"/>
-              <w:rPr>
-                <w:rFonts w:hint="eastAsia"/>
-              </w:rPr>
             </w:pPr>
             <w:r>
               <w:rPr>
@@ -8903,9 +8845,6 @@
           <w:p>
             <w:pPr>
               <w:jc w:val="center"/>
-              <w:rPr>
-                <w:rFonts w:hint="eastAsia"/>
-              </w:rPr>
             </w:pPr>
             <w:r>
               <w:rPr>
@@ -8926,9 +8865,6 @@
           <w:p>
             <w:pPr>
               <w:jc w:val="center"/>
-              <w:rPr>
-                <w:rFonts w:hint="eastAsia"/>
-              </w:rPr>
             </w:pPr>
             <w:r>
               <w:t>2*</w:t>
@@ -8988,9 +8924,6 @@
           <w:p>
             <w:pPr>
               <w:jc w:val="center"/>
-              <w:rPr>
-                <w:rFonts w:hint="eastAsia"/>
-              </w:rPr>
             </w:pPr>
             <w:r>
               <w:rPr>
@@ -9011,9 +8944,6 @@
           <w:p>
             <w:pPr>
               <w:jc w:val="center"/>
-              <w:rPr>
-                <w:rFonts w:hint="eastAsia"/>
-              </w:rPr>
             </w:pPr>
             <w:r>
               <w:t>0.6</w:t>
@@ -9070,9 +9000,6 @@
           <w:p>
             <w:pPr>
               <w:jc w:val="center"/>
-              <w:rPr>
-                <w:rFonts w:hint="eastAsia"/>
-              </w:rPr>
             </w:pPr>
             <w:r>
               <w:t>2</w:t>
@@ -9087,9 +9014,6 @@
           <w:p>
             <w:pPr>
               <w:jc w:val="center"/>
-              <w:rPr>
-                <w:rFonts w:hint="eastAsia"/>
-              </w:rPr>
             </w:pPr>
             <w:r>
               <w:t>10</w:t>
@@ -9106,9 +9030,6 @@
           <w:p>
             <w:pPr>
               <w:jc w:val="center"/>
-              <w:rPr>
-                <w:rFonts w:hint="eastAsia"/>
-              </w:rPr>
             </w:pPr>
             <w:r>
               <w:rPr>
@@ -9129,9 +9050,6 @@
           <w:p>
             <w:pPr>
               <w:jc w:val="center"/>
-              <w:rPr>
-                <w:rFonts w:hint="eastAsia"/>
-              </w:rPr>
             </w:pPr>
             <w:r>
               <w:rPr>
@@ -9208,7 +9126,6 @@
     <w:p>
       <w:pPr>
         <w:rPr>
-          <w:rFonts w:hint="eastAsia"/>
           <w:noProof/>
         </w:rPr>
       </w:pPr>
@@ -9237,7 +9154,6 @@
     <w:p>
       <w:pPr>
         <w:rPr>
-          <w:rFonts w:hint="eastAsia"/>
           <w:noProof/>
         </w:rPr>
       </w:pPr>
@@ -9265,7 +9181,7 @@
             <w:pPr>
               <w:jc w:val="center"/>
               <w:rPr>
-                <w:rFonts w:ascii="標楷體" w:eastAsia="標楷體" w:hAnsi="標楷體" w:hint="eastAsia"/>
+                <w:rFonts w:ascii="標楷體" w:eastAsia="標楷體" w:hAnsi="標楷體"/>
               </w:rPr>
             </w:pPr>
           </w:p>
@@ -9916,6 +9832,16 @@
       <w:pPr>
         <w:ind w:firstLine="480"/>
       </w:pPr>
+    </w:p>
+    <w:p>
+      <w:pPr>
+        <w:pStyle w:val="a7"/>
+        <w:numPr>
+          <w:ilvl w:val="0"/>
+          <w:numId w:val="8"/>
+        </w:numPr>
+        <w:ind w:leftChars="0"/>
+      </w:pPr>
       <w:r>
         <w:rPr>
           <w:rFonts w:hint="eastAsia"/>
@@ -9947,7 +9873,20 @@
         <w:t>impact</w:t>
       </w:r>
       <w:r>
-        <w:t xml:space="preserve"> on the phase. However, in the C group. We can observe more phase shift </w:t>
+        <w:t xml:space="preserve"> on the phase. </w:t>
+      </w:r>
+    </w:p>
+    <w:p>
+      <w:pPr>
+        <w:pStyle w:val="a7"/>
+        <w:numPr>
+          <w:ilvl w:val="0"/>
+          <w:numId w:val="8"/>
+        </w:numPr>
+        <w:ind w:leftChars="0"/>
+      </w:pPr>
+      <w:r>
+        <w:t xml:space="preserve">However, in the C group. We can observe more phase shift </w:t>
       </w:r>
       <w:r>
         <w:t xml:space="preserve">and frequncy shift. Based on our observation, we can explore more experiment on the modification of parametor </w:t>
@@ -10002,15 +9941,17 @@
     <w:p/>
     <w:p/>
     <w:p/>
-    <w:p/>
-    <w:p/>
     <w:p>
+      <w:pPr>
+        <w:rPr>
+          <w:rFonts w:hint="eastAsia"/>
+        </w:rPr>
+      </w:pPr>
+    </w:p>
+    <w:p>
       <w:r>
         <w:lastRenderedPageBreak/>
-        <w:t>Modulation index</w:t>
-      </w:r>
-      <w:r>
-        <w:t xml:space="preserve"> </w:t>
+        <w:t xml:space="preserve">Modulation index </w:t>
       </w:r>
       <w:r>
         <w:t>is</w:t>
@@ -10042,7 +9983,7 @@
             <w:pPr>
               <w:jc w:val="center"/>
               <w:rPr>
-                <w:rFonts w:ascii="標楷體" w:eastAsia="標楷體" w:hAnsi="標楷體" w:hint="eastAsia"/>
+                <w:rFonts w:ascii="標楷體" w:eastAsia="標楷體" w:hAnsi="標楷體"/>
               </w:rPr>
             </w:pPr>
           </w:p>
@@ -10144,6 +10085,1684 @@
                 <w:sz w:val="16"/>
                 <w:szCs w:val="16"/>
               </w:rPr>
+            </w:pPr>
+            <m:oMathPara>
+              <m:oMath>
+                <m:sSub>
+                  <m:sSubPr>
+                    <m:ctrlPr>
+                      <w:rPr>
+                        <w:rFonts w:ascii="Cambria Math" w:hAnsi="Cambria Math"/>
+                        <w:i/>
+                        <w:sz w:val="16"/>
+                        <w:szCs w:val="16"/>
+                      </w:rPr>
+                    </m:ctrlPr>
+                  </m:sSubPr>
+                  <m:e>
+                    <m:r>
+                      <w:rPr>
+                        <w:rFonts w:ascii="Cambria Math" w:hAnsi="Cambria Math"/>
+                        <w:sz w:val="16"/>
+                        <w:szCs w:val="16"/>
+                      </w:rPr>
+                      <m:t>f</m:t>
+                    </m:r>
+                  </m:e>
+                  <m:sub>
+                    <m:r>
+                      <w:rPr>
+                        <w:rFonts w:ascii="Cambria Math" w:hAnsi="Cambria Math"/>
+                        <w:sz w:val="16"/>
+                        <w:szCs w:val="16"/>
+                      </w:rPr>
+                      <m:t>d</m:t>
+                    </m:r>
+                  </m:sub>
+                </m:sSub>
+                <m:r>
+                  <w:rPr>
+                    <w:rFonts w:ascii="Cambria Math" w:hAnsi="Cambria Math"/>
+                    <w:sz w:val="16"/>
+                    <w:szCs w:val="16"/>
+                  </w:rPr>
+                  <m:t xml:space="preserve"> :3*0.15</m:t>
+                </m:r>
+              </m:oMath>
+            </m:oMathPara>
+          </w:p>
+          <w:p>
+            <w:pPr>
+              <w:jc w:val="center"/>
+              <w:rPr>
+                <w:rFonts w:ascii="標楷體" w:eastAsia="標楷體" w:hAnsi="標楷體"/>
+                <w:sz w:val="16"/>
+                <w:szCs w:val="16"/>
+              </w:rPr>
+            </w:pPr>
+            <w:r>
+              <w:rPr>
+                <w:rFonts w:ascii="標楷體" w:eastAsia="標楷體" w:hAnsi="標楷體" w:hint="eastAsia"/>
+                <w:sz w:val="16"/>
+                <w:szCs w:val="16"/>
+              </w:rPr>
+              <w:t>M</w:t>
+            </w:r>
+            <w:r>
+              <w:rPr>
+                <w:rFonts w:ascii="標楷體" w:eastAsia="標楷體" w:hAnsi="標楷體"/>
+                <w:sz w:val="16"/>
+                <w:szCs w:val="16"/>
+              </w:rPr>
+              <w:t xml:space="preserve">idx : </w:t>
+            </w:r>
+            <w:r>
+              <w:rPr>
+                <w:sz w:val="16"/>
+              </w:rPr>
+              <w:t>0.9</w:t>
+            </w:r>
+          </w:p>
+        </w:tc>
+        <w:tc>
+          <w:tcPr>
+            <w:tcW w:w="2772" w:type="dxa"/>
+            <w:vAlign w:val="center"/>
+          </w:tcPr>
+          <w:p>
+            <w:pPr>
+              <w:jc w:val="center"/>
+              <w:rPr>
+                <w:rFonts w:ascii="標楷體" w:eastAsia="標楷體" w:hAnsi="標楷體"/>
+              </w:rPr>
+            </w:pPr>
+            <w:r>
+              <w:rPr>
+                <w:noProof/>
+              </w:rPr>
+              <w:drawing>
+                <wp:inline distT="0" distB="0" distL="0" distR="0" wp14:anchorId="6CBAD491" wp14:editId="010C1DF4">
+                  <wp:extent cx="1533154" cy="1205059"/>
+                  <wp:effectExtent l="0" t="0" r="0" b="0"/>
+                  <wp:docPr id="86" name="圖片 86"/>
+                  <wp:cNvGraphicFramePr>
+                    <a:graphicFrameLocks xmlns:a="http://schemas.openxmlformats.org/drawingml/2006/main" noChangeAspect="1"/>
+                  </wp:cNvGraphicFramePr>
+                  <a:graphic xmlns:a="http://schemas.openxmlformats.org/drawingml/2006/main">
+                    <a:graphicData uri="http://schemas.openxmlformats.org/drawingml/2006/picture">
+                      <pic:pic xmlns:pic="http://schemas.openxmlformats.org/drawingml/2006/picture">
+                        <pic:nvPicPr>
+                          <pic:cNvPr id="1" name=""/>
+                          <pic:cNvPicPr/>
+                        </pic:nvPicPr>
+                        <pic:blipFill>
+                          <a:blip r:embed="rId30"/>
+                          <a:stretch>
+                            <a:fillRect/>
+                          </a:stretch>
+                        </pic:blipFill>
+                        <pic:spPr>
+                          <a:xfrm>
+                            <a:off x="0" y="0"/>
+                            <a:ext cx="1550624" cy="1218790"/>
+                          </a:xfrm>
+                          <a:prstGeom prst="rect">
+                            <a:avLst/>
+                          </a:prstGeom>
+                        </pic:spPr>
+                      </pic:pic>
+                    </a:graphicData>
+                  </a:graphic>
+                </wp:inline>
+              </w:drawing>
+            </w:r>
+          </w:p>
+        </w:tc>
+        <w:tc>
+          <w:tcPr>
+            <w:tcW w:w="2859" w:type="dxa"/>
+            <w:vAlign w:val="center"/>
+          </w:tcPr>
+          <w:p>
+            <w:pPr>
+              <w:jc w:val="center"/>
+              <w:rPr>
+                <w:rFonts w:ascii="標楷體" w:eastAsia="標楷體" w:hAnsi="標楷體"/>
+              </w:rPr>
+            </w:pPr>
+            <w:r>
+              <w:rPr>
+                <w:noProof/>
+              </w:rPr>
+              <w:drawing>
+                <wp:inline distT="0" distB="0" distL="0" distR="0" wp14:anchorId="37135E1A" wp14:editId="2D0AA4CA">
+                  <wp:extent cx="1590675" cy="1299977"/>
+                  <wp:effectExtent l="0" t="0" r="0" b="0"/>
+                  <wp:docPr id="87" name="圖片 87"/>
+                  <wp:cNvGraphicFramePr>
+                    <a:graphicFrameLocks xmlns:a="http://schemas.openxmlformats.org/drawingml/2006/main" noChangeAspect="1"/>
+                  </wp:cNvGraphicFramePr>
+                  <a:graphic xmlns:a="http://schemas.openxmlformats.org/drawingml/2006/main">
+                    <a:graphicData uri="http://schemas.openxmlformats.org/drawingml/2006/picture">
+                      <pic:pic xmlns:pic="http://schemas.openxmlformats.org/drawingml/2006/picture">
+                        <pic:nvPicPr>
+                          <pic:cNvPr id="1" name=""/>
+                          <pic:cNvPicPr/>
+                        </pic:nvPicPr>
+                        <pic:blipFill>
+                          <a:blip r:embed="rId31"/>
+                          <a:stretch>
+                            <a:fillRect/>
+                          </a:stretch>
+                        </pic:blipFill>
+                        <pic:spPr>
+                          <a:xfrm>
+                            <a:off x="0" y="0"/>
+                            <a:ext cx="1604544" cy="1311311"/>
+                          </a:xfrm>
+                          <a:prstGeom prst="rect">
+                            <a:avLst/>
+                          </a:prstGeom>
+                        </pic:spPr>
+                      </pic:pic>
+                    </a:graphicData>
+                  </a:graphic>
+                </wp:inline>
+              </w:drawing>
+            </w:r>
+          </w:p>
+        </w:tc>
+        <w:tc>
+          <w:tcPr>
+            <w:tcW w:w="3093" w:type="dxa"/>
+            <w:vAlign w:val="center"/>
+          </w:tcPr>
+          <w:p>
+            <w:pPr>
+              <w:jc w:val="center"/>
+              <w:rPr>
+                <w:rFonts w:ascii="標楷體" w:eastAsia="標楷體" w:hAnsi="標楷體"/>
+              </w:rPr>
+            </w:pPr>
+            <w:r>
+              <w:rPr>
+                <w:noProof/>
+              </w:rPr>
+              <w:drawing>
+                <wp:inline distT="0" distB="0" distL="0" distR="0" wp14:anchorId="6A164396" wp14:editId="15204D8F">
+                  <wp:extent cx="1685925" cy="1269326"/>
+                  <wp:effectExtent l="0" t="0" r="0" b="7620"/>
+                  <wp:docPr id="90" name="圖片 90"/>
+                  <wp:cNvGraphicFramePr>
+                    <a:graphicFrameLocks xmlns:a="http://schemas.openxmlformats.org/drawingml/2006/main" noChangeAspect="1"/>
+                  </wp:cNvGraphicFramePr>
+                  <a:graphic xmlns:a="http://schemas.openxmlformats.org/drawingml/2006/main">
+                    <a:graphicData uri="http://schemas.openxmlformats.org/drawingml/2006/picture">
+                      <pic:pic xmlns:pic="http://schemas.openxmlformats.org/drawingml/2006/picture">
+                        <pic:nvPicPr>
+                          <pic:cNvPr id="1" name=""/>
+                          <pic:cNvPicPr/>
+                        </pic:nvPicPr>
+                        <pic:blipFill>
+                          <a:blip r:embed="rId32"/>
+                          <a:stretch>
+                            <a:fillRect/>
+                          </a:stretch>
+                        </pic:blipFill>
+                        <pic:spPr>
+                          <a:xfrm>
+                            <a:off x="0" y="0"/>
+                            <a:ext cx="1700454" cy="1280265"/>
+                          </a:xfrm>
+                          <a:prstGeom prst="rect">
+                            <a:avLst/>
+                          </a:prstGeom>
+                        </pic:spPr>
+                      </pic:pic>
+                    </a:graphicData>
+                  </a:graphic>
+                </wp:inline>
+              </w:drawing>
+            </w:r>
+          </w:p>
+        </w:tc>
+      </w:tr>
+      <w:tr>
+        <w:tc>
+          <w:tcPr>
+            <w:tcW w:w="1476" w:type="dxa"/>
+            <w:vAlign w:val="center"/>
+          </w:tcPr>
+          <w:p>
+            <w:pPr>
+              <w:jc w:val="center"/>
+              <w:rPr>
+                <w:rFonts w:ascii="標楷體" w:eastAsia="標楷體" w:hAnsi="標楷體"/>
+                <w:sz w:val="16"/>
+                <w:szCs w:val="16"/>
+              </w:rPr>
+            </w:pPr>
+            <m:oMathPara>
+              <m:oMath>
+                <m:sSub>
+                  <m:sSubPr>
+                    <m:ctrlPr>
+                      <w:rPr>
+                        <w:rFonts w:ascii="Cambria Math" w:hAnsi="Cambria Math"/>
+                        <w:i/>
+                        <w:sz w:val="16"/>
+                        <w:szCs w:val="16"/>
+                      </w:rPr>
+                    </m:ctrlPr>
+                  </m:sSubPr>
+                  <m:e>
+                    <m:r>
+                      <w:rPr>
+                        <w:rFonts w:ascii="Cambria Math" w:hAnsi="Cambria Math"/>
+                        <w:sz w:val="16"/>
+                        <w:szCs w:val="16"/>
+                      </w:rPr>
+                      <m:t>f</m:t>
+                    </m:r>
+                  </m:e>
+                  <m:sub>
+                    <m:r>
+                      <w:rPr>
+                        <w:rFonts w:ascii="Cambria Math" w:hAnsi="Cambria Math"/>
+                        <w:sz w:val="16"/>
+                        <w:szCs w:val="16"/>
+                      </w:rPr>
+                      <m:t>d</m:t>
+                    </m:r>
+                  </m:sub>
+                </m:sSub>
+                <m:r>
+                  <w:rPr>
+                    <w:rFonts w:ascii="Cambria Math" w:hAnsi="Cambria Math"/>
+                    <w:sz w:val="16"/>
+                    <w:szCs w:val="16"/>
+                  </w:rPr>
+                  <m:t xml:space="preserve"> :6*0.15</m:t>
+                </m:r>
+              </m:oMath>
+            </m:oMathPara>
+          </w:p>
+          <w:p>
+            <w:pPr>
+              <w:jc w:val="center"/>
+              <w:rPr>
+                <w:rFonts w:ascii="標楷體" w:eastAsia="標楷體" w:hAnsi="標楷體"/>
+                <w:sz w:val="18"/>
+                <w:szCs w:val="18"/>
+              </w:rPr>
+            </w:pPr>
+            <w:r>
+              <w:rPr>
+                <w:rFonts w:ascii="標楷體" w:eastAsia="標楷體" w:hAnsi="標楷體" w:hint="eastAsia"/>
+                <w:sz w:val="16"/>
+                <w:szCs w:val="16"/>
+              </w:rPr>
+              <w:t>M</w:t>
+            </w:r>
+            <w:r>
+              <w:rPr>
+                <w:rFonts w:ascii="標楷體" w:eastAsia="標楷體" w:hAnsi="標楷體"/>
+                <w:sz w:val="16"/>
+                <w:szCs w:val="16"/>
+              </w:rPr>
+              <w:t xml:space="preserve">idx : </w:t>
+            </w:r>
+            <w:r>
+              <w:rPr>
+                <w:sz w:val="16"/>
+              </w:rPr>
+              <w:t>1</w:t>
+            </w:r>
+            <w:r>
+              <w:rPr>
+                <w:sz w:val="16"/>
+              </w:rPr>
+              <w:t>.</w:t>
+            </w:r>
+            <w:r>
+              <w:rPr>
+                <w:sz w:val="16"/>
+              </w:rPr>
+              <w:t>8</w:t>
+            </w:r>
+          </w:p>
+        </w:tc>
+        <w:tc>
+          <w:tcPr>
+            <w:tcW w:w="2772" w:type="dxa"/>
+            <w:vAlign w:val="center"/>
+          </w:tcPr>
+          <w:p>
+            <w:pPr>
+              <w:jc w:val="center"/>
+              <w:rPr>
+                <w:rFonts w:ascii="標楷體" w:eastAsia="標楷體" w:hAnsi="標楷體"/>
+              </w:rPr>
+            </w:pPr>
+            <w:r>
+              <w:rPr>
+                <w:noProof/>
+              </w:rPr>
+              <w:drawing>
+                <wp:inline distT="0" distB="0" distL="0" distR="0" wp14:anchorId="6BA0E265" wp14:editId="4F4529FD">
+                  <wp:extent cx="1604962" cy="1271796"/>
+                  <wp:effectExtent l="0" t="0" r="0" b="5080"/>
+                  <wp:docPr id="91" name="圖片 91"/>
+                  <wp:cNvGraphicFramePr>
+                    <a:graphicFrameLocks xmlns:a="http://schemas.openxmlformats.org/drawingml/2006/main" noChangeAspect="1"/>
+                  </wp:cNvGraphicFramePr>
+                  <a:graphic xmlns:a="http://schemas.openxmlformats.org/drawingml/2006/main">
+                    <a:graphicData uri="http://schemas.openxmlformats.org/drawingml/2006/picture">
+                      <pic:pic xmlns:pic="http://schemas.openxmlformats.org/drawingml/2006/picture">
+                        <pic:nvPicPr>
+                          <pic:cNvPr id="1" name=""/>
+                          <pic:cNvPicPr/>
+                        </pic:nvPicPr>
+                        <pic:blipFill>
+                          <a:blip r:embed="rId33"/>
+                          <a:stretch>
+                            <a:fillRect/>
+                          </a:stretch>
+                        </pic:blipFill>
+                        <pic:spPr>
+                          <a:xfrm>
+                            <a:off x="0" y="0"/>
+                            <a:ext cx="1639563" cy="1299214"/>
+                          </a:xfrm>
+                          <a:prstGeom prst="rect">
+                            <a:avLst/>
+                          </a:prstGeom>
+                        </pic:spPr>
+                      </pic:pic>
+                    </a:graphicData>
+                  </a:graphic>
+                </wp:inline>
+              </w:drawing>
+            </w:r>
+          </w:p>
+        </w:tc>
+        <w:tc>
+          <w:tcPr>
+            <w:tcW w:w="2859" w:type="dxa"/>
+            <w:vAlign w:val="center"/>
+          </w:tcPr>
+          <w:p>
+            <w:pPr>
+              <w:jc w:val="center"/>
+              <w:rPr>
+                <w:rFonts w:ascii="標楷體" w:eastAsia="標楷體" w:hAnsi="標楷體"/>
+              </w:rPr>
+            </w:pPr>
+            <w:r>
+              <w:rPr>
+                <w:noProof/>
+              </w:rPr>
+              <w:drawing>
+                <wp:inline distT="0" distB="0" distL="0" distR="0" wp14:anchorId="2104EC73" wp14:editId="6300F042">
+                  <wp:extent cx="1637958" cy="1317705"/>
+                  <wp:effectExtent l="0" t="0" r="635" b="0"/>
+                  <wp:docPr id="92" name="圖片 92"/>
+                  <wp:cNvGraphicFramePr>
+                    <a:graphicFrameLocks xmlns:a="http://schemas.openxmlformats.org/drawingml/2006/main" noChangeAspect="1"/>
+                  </wp:cNvGraphicFramePr>
+                  <a:graphic xmlns:a="http://schemas.openxmlformats.org/drawingml/2006/main">
+                    <a:graphicData uri="http://schemas.openxmlformats.org/drawingml/2006/picture">
+                      <pic:pic xmlns:pic="http://schemas.openxmlformats.org/drawingml/2006/picture">
+                        <pic:nvPicPr>
+                          <pic:cNvPr id="1" name=""/>
+                          <pic:cNvPicPr/>
+                        </pic:nvPicPr>
+                        <pic:blipFill>
+                          <a:blip r:embed="rId34"/>
+                          <a:stretch>
+                            <a:fillRect/>
+                          </a:stretch>
+                        </pic:blipFill>
+                        <pic:spPr>
+                          <a:xfrm>
+                            <a:off x="0" y="0"/>
+                            <a:ext cx="1651046" cy="1328234"/>
+                          </a:xfrm>
+                          <a:prstGeom prst="rect">
+                            <a:avLst/>
+                          </a:prstGeom>
+                        </pic:spPr>
+                      </pic:pic>
+                    </a:graphicData>
+                  </a:graphic>
+                </wp:inline>
+              </w:drawing>
+            </w:r>
+          </w:p>
+        </w:tc>
+        <w:tc>
+          <w:tcPr>
+            <w:tcW w:w="3093" w:type="dxa"/>
+            <w:vAlign w:val="center"/>
+          </w:tcPr>
+          <w:p>
+            <w:pPr>
+              <w:jc w:val="center"/>
+              <w:rPr>
+                <w:rFonts w:ascii="標楷體" w:eastAsia="標楷體" w:hAnsi="標楷體"/>
+              </w:rPr>
+            </w:pPr>
+            <w:r>
+              <w:rPr>
+                <w:noProof/>
+              </w:rPr>
+              <w:drawing>
+                <wp:inline distT="0" distB="0" distL="0" distR="0" wp14:anchorId="332A521F" wp14:editId="154CCBC2">
+                  <wp:extent cx="1690687" cy="1347107"/>
+                  <wp:effectExtent l="0" t="0" r="5080" b="5715"/>
+                  <wp:docPr id="93" name="圖片 93"/>
+                  <wp:cNvGraphicFramePr>
+                    <a:graphicFrameLocks xmlns:a="http://schemas.openxmlformats.org/drawingml/2006/main" noChangeAspect="1"/>
+                  </wp:cNvGraphicFramePr>
+                  <a:graphic xmlns:a="http://schemas.openxmlformats.org/drawingml/2006/main">
+                    <a:graphicData uri="http://schemas.openxmlformats.org/drawingml/2006/picture">
+                      <pic:pic xmlns:pic="http://schemas.openxmlformats.org/drawingml/2006/picture">
+                        <pic:nvPicPr>
+                          <pic:cNvPr id="1" name=""/>
+                          <pic:cNvPicPr/>
+                        </pic:nvPicPr>
+                        <pic:blipFill>
+                          <a:blip r:embed="rId35"/>
+                          <a:stretch>
+                            <a:fillRect/>
+                          </a:stretch>
+                        </pic:blipFill>
+                        <pic:spPr>
+                          <a:xfrm>
+                            <a:off x="0" y="0"/>
+                            <a:ext cx="1698128" cy="1353036"/>
+                          </a:xfrm>
+                          <a:prstGeom prst="rect">
+                            <a:avLst/>
+                          </a:prstGeom>
+                        </pic:spPr>
+                      </pic:pic>
+                    </a:graphicData>
+                  </a:graphic>
+                </wp:inline>
+              </w:drawing>
+            </w:r>
+          </w:p>
+        </w:tc>
+      </w:tr>
+      <w:tr>
+        <w:tc>
+          <w:tcPr>
+            <w:tcW w:w="1476" w:type="dxa"/>
+            <w:vAlign w:val="center"/>
+          </w:tcPr>
+          <w:p>
+            <w:pPr>
+              <w:jc w:val="center"/>
+              <w:rPr>
+                <w:rFonts w:ascii="標楷體" w:eastAsia="標楷體" w:hAnsi="標楷體"/>
+                <w:sz w:val="16"/>
+                <w:szCs w:val="16"/>
+              </w:rPr>
+            </w:pPr>
+            <m:oMathPara>
+              <m:oMath>
+                <m:sSub>
+                  <m:sSubPr>
+                    <m:ctrlPr>
+                      <w:rPr>
+                        <w:rFonts w:ascii="Cambria Math" w:hAnsi="Cambria Math"/>
+                        <w:i/>
+                        <w:sz w:val="16"/>
+                        <w:szCs w:val="16"/>
+                      </w:rPr>
+                    </m:ctrlPr>
+                  </m:sSubPr>
+                  <m:e>
+                    <m:r>
+                      <w:rPr>
+                        <w:rFonts w:ascii="Cambria Math" w:hAnsi="Cambria Math"/>
+                        <w:sz w:val="16"/>
+                        <w:szCs w:val="16"/>
+                      </w:rPr>
+                      <m:t>f</m:t>
+                    </m:r>
+                  </m:e>
+                  <m:sub>
+                    <m:r>
+                      <w:rPr>
+                        <w:rFonts w:ascii="Cambria Math" w:hAnsi="Cambria Math"/>
+                        <w:sz w:val="16"/>
+                        <w:szCs w:val="16"/>
+                      </w:rPr>
+                      <m:t>d</m:t>
+                    </m:r>
+                  </m:sub>
+                </m:sSub>
+                <m:r>
+                  <w:rPr>
+                    <w:rFonts w:ascii="Cambria Math" w:hAnsi="Cambria Math"/>
+                    <w:sz w:val="16"/>
+                    <w:szCs w:val="16"/>
+                  </w:rPr>
+                  <m:t xml:space="preserve"> :9*0.15</m:t>
+                </m:r>
+              </m:oMath>
+            </m:oMathPara>
+          </w:p>
+          <w:p>
+            <w:pPr>
+              <w:jc w:val="center"/>
+              <w:rPr>
+                <w:rFonts w:ascii="標楷體" w:eastAsia="標楷體" w:hAnsi="標楷體"/>
+                <w:sz w:val="18"/>
+                <w:szCs w:val="18"/>
+              </w:rPr>
+            </w:pPr>
+            <w:r>
+              <w:rPr>
+                <w:rFonts w:ascii="標楷體" w:eastAsia="標楷體" w:hAnsi="標楷體" w:hint="eastAsia"/>
+                <w:sz w:val="16"/>
+                <w:szCs w:val="16"/>
+              </w:rPr>
+              <w:t>M</w:t>
+            </w:r>
+            <w:r>
+              <w:rPr>
+                <w:rFonts w:ascii="標楷體" w:eastAsia="標楷體" w:hAnsi="標楷體"/>
+                <w:sz w:val="16"/>
+                <w:szCs w:val="16"/>
+              </w:rPr>
+              <w:t xml:space="preserve">idx : </w:t>
+            </w:r>
+            <w:r>
+              <w:rPr>
+                <w:sz w:val="16"/>
+              </w:rPr>
+              <w:t>2.7</w:t>
+            </w:r>
+          </w:p>
+        </w:tc>
+        <w:tc>
+          <w:tcPr>
+            <w:tcW w:w="2772" w:type="dxa"/>
+            <w:vAlign w:val="center"/>
+          </w:tcPr>
+          <w:p>
+            <w:pPr>
+              <w:jc w:val="center"/>
+              <w:rPr>
+                <w:rFonts w:ascii="標楷體" w:eastAsia="標楷體" w:hAnsi="標楷體"/>
+              </w:rPr>
+            </w:pPr>
+            <w:r>
+              <w:rPr>
+                <w:noProof/>
+              </w:rPr>
+              <w:drawing>
+                <wp:inline distT="0" distB="0" distL="0" distR="0" wp14:anchorId="260B1AB1" wp14:editId="11666E09">
+                  <wp:extent cx="1682261" cy="1361667"/>
+                  <wp:effectExtent l="0" t="0" r="0" b="0"/>
+                  <wp:docPr id="94" name="圖片 94"/>
+                  <wp:cNvGraphicFramePr>
+                    <a:graphicFrameLocks xmlns:a="http://schemas.openxmlformats.org/drawingml/2006/main" noChangeAspect="1"/>
+                  </wp:cNvGraphicFramePr>
+                  <a:graphic xmlns:a="http://schemas.openxmlformats.org/drawingml/2006/main">
+                    <a:graphicData uri="http://schemas.openxmlformats.org/drawingml/2006/picture">
+                      <pic:pic xmlns:pic="http://schemas.openxmlformats.org/drawingml/2006/picture">
+                        <pic:nvPicPr>
+                          <pic:cNvPr id="1" name=""/>
+                          <pic:cNvPicPr/>
+                        </pic:nvPicPr>
+                        <pic:blipFill>
+                          <a:blip r:embed="rId36"/>
+                          <a:stretch>
+                            <a:fillRect/>
+                          </a:stretch>
+                        </pic:blipFill>
+                        <pic:spPr>
+                          <a:xfrm>
+                            <a:off x="0" y="0"/>
+                            <a:ext cx="1703240" cy="1378648"/>
+                          </a:xfrm>
+                          <a:prstGeom prst="rect">
+                            <a:avLst/>
+                          </a:prstGeom>
+                        </pic:spPr>
+                      </pic:pic>
+                    </a:graphicData>
+                  </a:graphic>
+                </wp:inline>
+              </w:drawing>
+            </w:r>
+          </w:p>
+        </w:tc>
+        <w:tc>
+          <w:tcPr>
+            <w:tcW w:w="2859" w:type="dxa"/>
+            <w:vAlign w:val="center"/>
+          </w:tcPr>
+          <w:p>
+            <w:pPr>
+              <w:jc w:val="center"/>
+              <w:rPr>
+                <w:rFonts w:ascii="標楷體" w:eastAsia="標楷體" w:hAnsi="標楷體"/>
+              </w:rPr>
+            </w:pPr>
+            <w:r>
+              <w:rPr>
+                <w:noProof/>
+              </w:rPr>
+              <w:drawing>
+                <wp:inline distT="0" distB="0" distL="0" distR="0" wp14:anchorId="09EE5625" wp14:editId="5A91F7D0">
+                  <wp:extent cx="1754798" cy="1382568"/>
+                  <wp:effectExtent l="0" t="0" r="0" b="8255"/>
+                  <wp:docPr id="95" name="圖片 95"/>
+                  <wp:cNvGraphicFramePr>
+                    <a:graphicFrameLocks xmlns:a="http://schemas.openxmlformats.org/drawingml/2006/main" noChangeAspect="1"/>
+                  </wp:cNvGraphicFramePr>
+                  <a:graphic xmlns:a="http://schemas.openxmlformats.org/drawingml/2006/main">
+                    <a:graphicData uri="http://schemas.openxmlformats.org/drawingml/2006/picture">
+                      <pic:pic xmlns:pic="http://schemas.openxmlformats.org/drawingml/2006/picture">
+                        <pic:nvPicPr>
+                          <pic:cNvPr id="1" name=""/>
+                          <pic:cNvPicPr/>
+                        </pic:nvPicPr>
+                        <pic:blipFill>
+                          <a:blip r:embed="rId37"/>
+                          <a:stretch>
+                            <a:fillRect/>
+                          </a:stretch>
+                        </pic:blipFill>
+                        <pic:spPr>
+                          <a:xfrm flipV="1">
+                            <a:off x="0" y="0"/>
+                            <a:ext cx="1775816" cy="1399127"/>
+                          </a:xfrm>
+                          <a:prstGeom prst="rect">
+                            <a:avLst/>
+                          </a:prstGeom>
+                        </pic:spPr>
+                      </pic:pic>
+                    </a:graphicData>
+                  </a:graphic>
+                </wp:inline>
+              </w:drawing>
+            </w:r>
+          </w:p>
+        </w:tc>
+        <w:tc>
+          <w:tcPr>
+            <w:tcW w:w="3093" w:type="dxa"/>
+            <w:vAlign w:val="center"/>
+          </w:tcPr>
+          <w:p>
+            <w:pPr>
+              <w:jc w:val="center"/>
+              <w:rPr>
+                <w:rFonts w:ascii="標楷體" w:eastAsia="標楷體" w:hAnsi="標楷體"/>
+              </w:rPr>
+            </w:pPr>
+            <w:r>
+              <w:rPr>
+                <w:noProof/>
+              </w:rPr>
+              <w:drawing>
+                <wp:inline distT="0" distB="0" distL="0" distR="0" wp14:anchorId="71156C7D" wp14:editId="154A0E8E">
+                  <wp:extent cx="1841675" cy="1422852"/>
+                  <wp:effectExtent l="0" t="0" r="6350" b="6350"/>
+                  <wp:docPr id="96" name="圖片 96"/>
+                  <wp:cNvGraphicFramePr>
+                    <a:graphicFrameLocks xmlns:a="http://schemas.openxmlformats.org/drawingml/2006/main" noChangeAspect="1"/>
+                  </wp:cNvGraphicFramePr>
+                  <a:graphic xmlns:a="http://schemas.openxmlformats.org/drawingml/2006/main">
+                    <a:graphicData uri="http://schemas.openxmlformats.org/drawingml/2006/picture">
+                      <pic:pic xmlns:pic="http://schemas.openxmlformats.org/drawingml/2006/picture">
+                        <pic:nvPicPr>
+                          <pic:cNvPr id="1" name=""/>
+                          <pic:cNvPicPr/>
+                        </pic:nvPicPr>
+                        <pic:blipFill>
+                          <a:blip r:embed="rId38"/>
+                          <a:stretch>
+                            <a:fillRect/>
+                          </a:stretch>
+                        </pic:blipFill>
+                        <pic:spPr>
+                          <a:xfrm>
+                            <a:off x="0" y="0"/>
+                            <a:ext cx="1856654" cy="1434425"/>
+                          </a:xfrm>
+                          <a:prstGeom prst="rect">
+                            <a:avLst/>
+                          </a:prstGeom>
+                        </pic:spPr>
+                      </pic:pic>
+                    </a:graphicData>
+                  </a:graphic>
+                </wp:inline>
+              </w:drawing>
+            </w:r>
+          </w:p>
+        </w:tc>
+      </w:tr>
+    </w:tbl>
+    <w:p/>
+    <w:p>
+      <w:r>
+        <w:rPr>
+          <w:rFonts w:hint="eastAsia"/>
+        </w:rPr>
+        <w:t>F</w:t>
+      </w:r>
+      <w:r>
+        <w:t xml:space="preserve">rom the previous formula we can get the phase form that : </w:t>
+      </w:r>
+    </w:p>
+    <w:p/>
+    <w:p>
+      <w:pPr>
+        <w:rPr>
+          <w:rFonts w:ascii="標楷體" w:eastAsia="標楷體" w:hAnsi="標楷體"/>
+        </w:rPr>
+      </w:pPr>
+      <w:r>
+        <w:rPr>
+          <w:rFonts w:ascii="標楷體" w:eastAsia="標楷體" w:hAnsi="標楷體"/>
+        </w:rPr>
+        <w:t xml:space="preserve">CPFSK of transmitted signal : </w:t>
+      </w:r>
+    </w:p>
+    <w:p>
+      <w:pPr>
+        <w:ind w:left="480" w:firstLine="480"/>
+        <w:rPr>
+          <w:rFonts w:ascii="標楷體" w:eastAsia="標楷體" w:hAnsi="標楷體"/>
+          <w:iCs/>
+        </w:rPr>
+      </w:pPr>
+      <m:oMathPara>
+        <m:oMath>
+          <m:r>
+            <w:rPr>
+              <w:rFonts w:ascii="Cambria Math" w:eastAsia="標楷體" w:hAnsi="Cambria Math"/>
+            </w:rPr>
+            <m:t>Acos</m:t>
+          </m:r>
+          <m:d>
+            <m:dPr>
+              <m:ctrlPr>
+                <w:rPr>
+                  <w:rFonts w:ascii="Cambria Math" w:eastAsia="標楷體" w:hAnsi="Cambria Math"/>
+                  <w:i/>
+                  <w:iCs/>
+                </w:rPr>
+              </m:ctrlPr>
+            </m:dPr>
+            <m:e>
+              <m:r>
+                <w:rPr>
+                  <w:rFonts w:ascii="Cambria Math" w:eastAsia="標楷體" w:hAnsi="Cambria Math"/>
+                </w:rPr>
+                <m:t>2</m:t>
+              </m:r>
+              <m:r>
+                <w:rPr>
+                  <w:rFonts w:ascii="Cambria Math" w:eastAsia="標楷體" w:hAnsi="Cambria Math"/>
+                  <w:lang w:val="el-GR"/>
+                </w:rPr>
+                <m:t>π</m:t>
+              </m:r>
+              <m:sSub>
+                <m:sSubPr>
+                  <m:ctrlPr>
+                    <w:rPr>
+                      <w:rFonts w:ascii="Cambria Math" w:eastAsia="標楷體" w:hAnsi="Cambria Math"/>
+                      <w:i/>
+                      <w:iCs/>
+                    </w:rPr>
+                  </m:ctrlPr>
+                </m:sSubPr>
+                <m:e>
+                  <m:r>
+                    <w:rPr>
+                      <w:rFonts w:ascii="Cambria Math" w:eastAsia="標楷體" w:hAnsi="Cambria Math"/>
+                    </w:rPr>
+                    <m:t>f</m:t>
+                  </m:r>
+                </m:e>
+                <m:sub>
+                  <m:r>
+                    <w:rPr>
+                      <w:rFonts w:ascii="Cambria Math" w:eastAsia="標楷體" w:hAnsi="Cambria Math"/>
+                    </w:rPr>
+                    <m:t>c</m:t>
+                  </m:r>
+                </m:sub>
+              </m:sSub>
+              <m:r>
+                <w:rPr>
+                  <w:rFonts w:ascii="Cambria Math" w:eastAsia="標楷體" w:hAnsi="Cambria Math"/>
+                </w:rPr>
+                <m:t>t+θ</m:t>
+              </m:r>
+              <m:d>
+                <m:dPr>
+                  <m:ctrlPr>
+                    <w:rPr>
+                      <w:rFonts w:ascii="Cambria Math" w:eastAsia="標楷體" w:hAnsi="Cambria Math"/>
+                      <w:i/>
+                      <w:iCs/>
+                    </w:rPr>
+                  </m:ctrlPr>
+                </m:dPr>
+                <m:e>
+                  <m:r>
+                    <w:rPr>
+                      <w:rFonts w:ascii="Cambria Math" w:eastAsia="標楷體" w:hAnsi="Cambria Math"/>
+                    </w:rPr>
+                    <m:t>t</m:t>
+                  </m:r>
+                </m:e>
+              </m:d>
+            </m:e>
+          </m:d>
+        </m:oMath>
+      </m:oMathPara>
+    </w:p>
+    <w:p>
+      <w:r>
+        <w:t xml:space="preserve">Where : </w:t>
+      </w:r>
+    </w:p>
+    <w:p>
+      <w:pPr>
+        <w:ind w:left="480" w:firstLine="480"/>
+        <w:rPr>
+          <w:rFonts w:ascii="標楷體" w:eastAsia="標楷體" w:hAnsi="標楷體"/>
+        </w:rPr>
+      </w:pPr>
+      <m:oMathPara>
+        <m:oMath>
+          <m:r>
+            <w:rPr>
+              <w:rFonts w:ascii="Cambria Math" w:eastAsia="標楷體" w:hAnsi="Cambria Math"/>
+            </w:rPr>
+            <m:t>θ</m:t>
+          </m:r>
+          <m:d>
+            <m:dPr>
+              <m:ctrlPr>
+                <w:rPr>
+                  <w:rFonts w:ascii="Cambria Math" w:eastAsia="標楷體" w:hAnsi="Cambria Math"/>
+                  <w:i/>
+                  <w:iCs/>
+                </w:rPr>
+              </m:ctrlPr>
+            </m:dPr>
+            <m:e>
+              <m:r>
+                <w:rPr>
+                  <w:rFonts w:ascii="Cambria Math" w:eastAsia="標楷體" w:hAnsi="Cambria Math"/>
+                </w:rPr>
+                <m:t>t</m:t>
+              </m:r>
+            </m:e>
+          </m:d>
+          <m:r>
+            <w:rPr>
+              <w:rFonts w:ascii="Cambria Math" w:eastAsia="標楷體" w:hAnsi="Cambria Math"/>
+            </w:rPr>
+            <m:t>=</m:t>
+          </m:r>
+          <m:f>
+            <m:fPr>
+              <m:ctrlPr>
+                <w:rPr>
+                  <w:rFonts w:ascii="Cambria Math" w:eastAsia="標楷體" w:hAnsi="Cambria Math"/>
+                  <w:i/>
+                  <w:iCs/>
+                </w:rPr>
+              </m:ctrlPr>
+            </m:fPr>
+            <m:num>
+              <m:r>
+                <w:rPr>
+                  <w:rFonts w:ascii="Cambria Math" w:eastAsia="標楷體" w:hAnsi="Cambria Math"/>
+                </w:rPr>
+                <m:t>1</m:t>
+              </m:r>
+            </m:num>
+            <m:den>
+              <m:r>
+                <w:rPr>
+                  <w:rFonts w:ascii="Cambria Math" w:eastAsia="標楷體" w:hAnsi="Cambria Math"/>
+                </w:rPr>
+                <m:t>2</m:t>
+              </m:r>
+            </m:den>
+          </m:f>
+          <m:r>
+            <w:rPr>
+              <w:rFonts w:ascii="Cambria Math" w:eastAsia="標楷體" w:hAnsi="Cambria Math"/>
+            </w:rPr>
+            <m:t>πh</m:t>
+          </m:r>
+          <m:nary>
+            <m:naryPr>
+              <m:chr m:val="∑"/>
+              <m:ctrlPr>
+                <w:rPr>
+                  <w:rFonts w:ascii="Cambria Math" w:eastAsia="標楷體" w:hAnsi="Cambria Math"/>
+                  <w:i/>
+                  <w:iCs/>
+                </w:rPr>
+              </m:ctrlPr>
+            </m:naryPr>
+            <m:sub>
+              <m:r>
+                <w:rPr>
+                  <w:rFonts w:ascii="Cambria Math" w:eastAsia="標楷體" w:hAnsi="Cambria Math"/>
+                </w:rPr>
+                <m:t>n=-∞</m:t>
+              </m:r>
+            </m:sub>
+            <m:sup>
+              <m:r>
+                <w:rPr>
+                  <w:rFonts w:ascii="Cambria Math" w:eastAsia="標楷體" w:hAnsi="Cambria Math"/>
+                </w:rPr>
+                <m:t>n-1</m:t>
+              </m:r>
+            </m:sup>
+            <m:e>
+              <m:sSub>
+                <m:sSubPr>
+                  <m:ctrlPr>
+                    <w:rPr>
+                      <w:rFonts w:ascii="Cambria Math" w:eastAsia="標楷體" w:hAnsi="Cambria Math"/>
+                      <w:i/>
+                      <w:iCs/>
+                    </w:rPr>
+                  </m:ctrlPr>
+                </m:sSubPr>
+                <m:e>
+                  <m:r>
+                    <w:rPr>
+                      <w:rFonts w:ascii="Cambria Math" w:eastAsia="標楷體" w:hAnsi="Cambria Math"/>
+                    </w:rPr>
+                    <m:t>a</m:t>
+                  </m:r>
+                </m:e>
+                <m:sub>
+                  <m:r>
+                    <w:rPr>
+                      <w:rFonts w:ascii="Cambria Math" w:eastAsia="標楷體" w:hAnsi="Cambria Math"/>
+                    </w:rPr>
+                    <m:t>k</m:t>
+                  </m:r>
+                </m:sub>
+              </m:sSub>
+            </m:e>
+          </m:nary>
+          <m:r>
+            <w:rPr>
+              <w:rFonts w:ascii="Cambria Math" w:eastAsia="標楷體" w:hAnsi="Cambria Math"/>
+            </w:rPr>
+            <m:t>+πh</m:t>
+          </m:r>
+          <m:f>
+            <m:fPr>
+              <m:ctrlPr>
+                <w:rPr>
+                  <w:rFonts w:ascii="Cambria Math" w:eastAsia="標楷體" w:hAnsi="Cambria Math"/>
+                  <w:i/>
+                  <w:iCs/>
+                </w:rPr>
+              </m:ctrlPr>
+            </m:fPr>
+            <m:num>
+              <m:d>
+                <m:dPr>
+                  <m:ctrlPr>
+                    <w:rPr>
+                      <w:rFonts w:ascii="Cambria Math" w:eastAsia="標楷體" w:hAnsi="Cambria Math"/>
+                      <w:i/>
+                      <w:iCs/>
+                    </w:rPr>
+                  </m:ctrlPr>
+                </m:dPr>
+                <m:e>
+                  <m:r>
+                    <w:rPr>
+                      <w:rFonts w:ascii="Cambria Math" w:eastAsia="標楷體" w:hAnsi="Cambria Math"/>
+                    </w:rPr>
+                    <m:t>t-n</m:t>
+                  </m:r>
+                  <m:sSub>
+                    <m:sSubPr>
+                      <m:ctrlPr>
+                        <w:rPr>
+                          <w:rFonts w:ascii="Cambria Math" w:eastAsia="標楷體" w:hAnsi="Cambria Math"/>
+                          <w:i/>
+                          <w:iCs/>
+                        </w:rPr>
+                      </m:ctrlPr>
+                    </m:sSubPr>
+                    <m:e>
+                      <m:r>
+                        <w:rPr>
+                          <w:rFonts w:ascii="Cambria Math" w:eastAsia="標楷體" w:hAnsi="Cambria Math"/>
+                        </w:rPr>
+                        <m:t>T</m:t>
+                      </m:r>
+                    </m:e>
+                    <m:sub>
+                      <m:r>
+                        <w:rPr>
+                          <w:rFonts w:ascii="Cambria Math" w:eastAsia="標楷體" w:hAnsi="Cambria Math"/>
+                        </w:rPr>
+                        <m:t>b</m:t>
+                      </m:r>
+                    </m:sub>
+                  </m:sSub>
+                </m:e>
+              </m:d>
+            </m:num>
+            <m:den>
+              <m:r>
+                <w:rPr>
+                  <w:rFonts w:ascii="Cambria Math" w:eastAsia="標楷體" w:hAnsi="Cambria Math"/>
+                </w:rPr>
+                <m:t>2</m:t>
+              </m:r>
+              <m:sSub>
+                <m:sSubPr>
+                  <m:ctrlPr>
+                    <w:rPr>
+                      <w:rFonts w:ascii="Cambria Math" w:eastAsia="標楷體" w:hAnsi="Cambria Math"/>
+                      <w:i/>
+                      <w:iCs/>
+                    </w:rPr>
+                  </m:ctrlPr>
+                </m:sSubPr>
+                <m:e>
+                  <m:r>
+                    <w:rPr>
+                      <w:rFonts w:ascii="Cambria Math" w:eastAsia="標楷體" w:hAnsi="Cambria Math"/>
+                    </w:rPr>
+                    <m:t>T</m:t>
+                  </m:r>
+                </m:e>
+                <m:sub>
+                  <m:r>
+                    <w:rPr>
+                      <w:rFonts w:ascii="Cambria Math" w:eastAsia="標楷體" w:hAnsi="Cambria Math"/>
+                    </w:rPr>
+                    <m:t>b</m:t>
+                  </m:r>
+                </m:sub>
+              </m:sSub>
+            </m:den>
+          </m:f>
+          <m:sSub>
+            <m:sSubPr>
+              <m:ctrlPr>
+                <w:rPr>
+                  <w:rFonts w:ascii="Cambria Math" w:eastAsia="標楷體" w:hAnsi="Cambria Math"/>
+                  <w:i/>
+                  <w:iCs/>
+                </w:rPr>
+              </m:ctrlPr>
+            </m:sSubPr>
+            <m:e>
+              <m:r>
+                <w:rPr>
+                  <w:rFonts w:ascii="Cambria Math" w:eastAsia="標楷體" w:hAnsi="Cambria Math"/>
+                </w:rPr>
+                <m:t>a</m:t>
+              </m:r>
+            </m:e>
+            <m:sub>
+              <m:r>
+                <w:rPr>
+                  <w:rFonts w:ascii="Cambria Math" w:eastAsia="標楷體" w:hAnsi="Cambria Math"/>
+                </w:rPr>
+                <m:t>n</m:t>
+              </m:r>
+            </m:sub>
+          </m:sSub>
+          <m:r>
+            <w:rPr>
+              <w:rFonts w:ascii="Cambria Math" w:eastAsia="標楷體" w:hAnsi="Cambria Math" w:hint="eastAsia"/>
+            </w:rPr>
+            <m:t>=</m:t>
+          </m:r>
+          <m:r>
+            <w:rPr>
+              <w:rFonts w:ascii="Cambria Math" w:eastAsia="標楷體" w:hAnsi="Cambria Math"/>
+            </w:rPr>
+            <m:t>h*(</m:t>
+          </m:r>
+          <m:f>
+            <m:fPr>
+              <m:ctrlPr>
+                <w:rPr>
+                  <w:rFonts w:ascii="Cambria Math" w:eastAsia="標楷體" w:hAnsi="Cambria Math"/>
+                  <w:i/>
+                  <w:iCs/>
+                </w:rPr>
+              </m:ctrlPr>
+            </m:fPr>
+            <m:num>
+              <m:r>
+                <w:rPr>
+                  <w:rFonts w:ascii="Cambria Math" w:eastAsia="標楷體" w:hAnsi="Cambria Math"/>
+                </w:rPr>
+                <m:t>1</m:t>
+              </m:r>
+            </m:num>
+            <m:den>
+              <m:r>
+                <w:rPr>
+                  <w:rFonts w:ascii="Cambria Math" w:eastAsia="標楷體" w:hAnsi="Cambria Math"/>
+                </w:rPr>
+                <m:t>2</m:t>
+              </m:r>
+            </m:den>
+          </m:f>
+          <m:r>
+            <w:rPr>
+              <w:rFonts w:ascii="Cambria Math" w:eastAsia="標楷體" w:hAnsi="Cambria Math"/>
+            </w:rPr>
+            <m:t>π</m:t>
+          </m:r>
+          <m:nary>
+            <m:naryPr>
+              <m:chr m:val="∑"/>
+              <m:ctrlPr>
+                <w:rPr>
+                  <w:rFonts w:ascii="Cambria Math" w:eastAsia="標楷體" w:hAnsi="Cambria Math"/>
+                  <w:i/>
+                  <w:iCs/>
+                </w:rPr>
+              </m:ctrlPr>
+            </m:naryPr>
+            <m:sub>
+              <m:r>
+                <w:rPr>
+                  <w:rFonts w:ascii="Cambria Math" w:eastAsia="標楷體" w:hAnsi="Cambria Math"/>
+                </w:rPr>
+                <m:t>n=-∞</m:t>
+              </m:r>
+            </m:sub>
+            <m:sup>
+              <m:r>
+                <w:rPr>
+                  <w:rFonts w:ascii="Cambria Math" w:eastAsia="標楷體" w:hAnsi="Cambria Math"/>
+                </w:rPr>
+                <m:t>n-1</m:t>
+              </m:r>
+            </m:sup>
+            <m:e>
+              <m:sSub>
+                <m:sSubPr>
+                  <m:ctrlPr>
+                    <w:rPr>
+                      <w:rFonts w:ascii="Cambria Math" w:eastAsia="標楷體" w:hAnsi="Cambria Math"/>
+                      <w:i/>
+                      <w:iCs/>
+                    </w:rPr>
+                  </m:ctrlPr>
+                </m:sSubPr>
+                <m:e>
+                  <m:r>
+                    <w:rPr>
+                      <w:rFonts w:ascii="Cambria Math" w:eastAsia="標楷體" w:hAnsi="Cambria Math"/>
+                    </w:rPr>
+                    <m:t>a</m:t>
+                  </m:r>
+                </m:e>
+                <m:sub>
+                  <m:r>
+                    <w:rPr>
+                      <w:rFonts w:ascii="Cambria Math" w:eastAsia="標楷體" w:hAnsi="Cambria Math"/>
+                    </w:rPr>
+                    <m:t>k</m:t>
+                  </m:r>
+                </m:sub>
+              </m:sSub>
+            </m:e>
+          </m:nary>
+          <m:r>
+            <w:rPr>
+              <w:rFonts w:ascii="Cambria Math" w:eastAsia="標楷體" w:hAnsi="Cambria Math"/>
+            </w:rPr>
+            <m:t>+π</m:t>
+          </m:r>
+          <m:f>
+            <m:fPr>
+              <m:ctrlPr>
+                <w:rPr>
+                  <w:rFonts w:ascii="Cambria Math" w:eastAsia="標楷體" w:hAnsi="Cambria Math"/>
+                  <w:i/>
+                  <w:iCs/>
+                </w:rPr>
+              </m:ctrlPr>
+            </m:fPr>
+            <m:num>
+              <m:d>
+                <m:dPr>
+                  <m:ctrlPr>
+                    <w:rPr>
+                      <w:rFonts w:ascii="Cambria Math" w:eastAsia="標楷體" w:hAnsi="Cambria Math"/>
+                      <w:i/>
+                      <w:iCs/>
+                    </w:rPr>
+                  </m:ctrlPr>
+                </m:dPr>
+                <m:e>
+                  <m:r>
+                    <w:rPr>
+                      <w:rFonts w:ascii="Cambria Math" w:eastAsia="標楷體" w:hAnsi="Cambria Math"/>
+                    </w:rPr>
+                    <m:t>t-n</m:t>
+                  </m:r>
+                  <m:sSub>
+                    <m:sSubPr>
+                      <m:ctrlPr>
+                        <w:rPr>
+                          <w:rFonts w:ascii="Cambria Math" w:eastAsia="標楷體" w:hAnsi="Cambria Math"/>
+                          <w:i/>
+                          <w:iCs/>
+                        </w:rPr>
+                      </m:ctrlPr>
+                    </m:sSubPr>
+                    <m:e>
+                      <m:r>
+                        <w:rPr>
+                          <w:rFonts w:ascii="Cambria Math" w:eastAsia="標楷體" w:hAnsi="Cambria Math"/>
+                        </w:rPr>
+                        <m:t>T</m:t>
+                      </m:r>
+                    </m:e>
+                    <m:sub>
+                      <m:r>
+                        <w:rPr>
+                          <w:rFonts w:ascii="Cambria Math" w:eastAsia="標楷體" w:hAnsi="Cambria Math"/>
+                        </w:rPr>
+                        <m:t>b</m:t>
+                      </m:r>
+                    </m:sub>
+                  </m:sSub>
+                </m:e>
+              </m:d>
+            </m:num>
+            <m:den>
+              <m:r>
+                <w:rPr>
+                  <w:rFonts w:ascii="Cambria Math" w:eastAsia="標楷體" w:hAnsi="Cambria Math"/>
+                </w:rPr>
+                <m:t>2</m:t>
+              </m:r>
+              <m:sSub>
+                <m:sSubPr>
+                  <m:ctrlPr>
+                    <w:rPr>
+                      <w:rFonts w:ascii="Cambria Math" w:eastAsia="標楷體" w:hAnsi="Cambria Math"/>
+                      <w:i/>
+                      <w:iCs/>
+                    </w:rPr>
+                  </m:ctrlPr>
+                </m:sSubPr>
+                <m:e>
+                  <m:r>
+                    <w:rPr>
+                      <w:rFonts w:ascii="Cambria Math" w:eastAsia="標楷體" w:hAnsi="Cambria Math"/>
+                    </w:rPr>
+                    <m:t>T</m:t>
+                  </m:r>
+                </m:e>
+                <m:sub>
+                  <m:r>
+                    <w:rPr>
+                      <w:rFonts w:ascii="Cambria Math" w:eastAsia="標楷體" w:hAnsi="Cambria Math"/>
+                    </w:rPr>
+                    <m:t>b</m:t>
+                  </m:r>
+                </m:sub>
+              </m:sSub>
+            </m:den>
+          </m:f>
+          <m:sSub>
+            <m:sSubPr>
+              <m:ctrlPr>
+                <w:rPr>
+                  <w:rFonts w:ascii="Cambria Math" w:eastAsia="標楷體" w:hAnsi="Cambria Math"/>
+                  <w:i/>
+                  <w:iCs/>
+                </w:rPr>
+              </m:ctrlPr>
+            </m:sSubPr>
+            <m:e>
+              <m:r>
+                <w:rPr>
+                  <w:rFonts w:ascii="Cambria Math" w:eastAsia="標楷體" w:hAnsi="Cambria Math"/>
+                </w:rPr>
+                <m:t>a</m:t>
+              </m:r>
+            </m:e>
+            <m:sub>
+              <m:r>
+                <w:rPr>
+                  <w:rFonts w:ascii="Cambria Math" w:eastAsia="標楷體" w:hAnsi="Cambria Math"/>
+                </w:rPr>
+                <m:t>n</m:t>
+              </m:r>
+            </m:sub>
+          </m:sSub>
+          <m:r>
+            <w:rPr>
+              <w:rFonts w:ascii="Cambria Math" w:eastAsia="標楷體" w:hAnsi="Cambria Math"/>
+            </w:rPr>
+            <m:t>)</m:t>
+          </m:r>
+        </m:oMath>
+      </m:oMathPara>
+    </w:p>
+    <w:p>
+      <w:r>
+        <w:rPr>
+          <w:rFonts w:hint="eastAsia"/>
+        </w:rPr>
+        <w:t>h</w:t>
+      </w:r>
+      <w:r>
+        <w:t xml:space="preserve"> dominate the phase of the signal . As we increase the h , we will get a larger phase change which will cause a </w:t>
+      </w:r>
+      <w:r>
+        <w:t>phase shift in th</w:t>
+      </w:r>
+      <w:r>
+        <w:t xml:space="preserve">is experiment result. </w:t>
+      </w:r>
+      <w:r>
+        <w:t>The received signal will be changed cause of the phase changed.</w:t>
+      </w:r>
+    </w:p>
+    <w:p/>
+    <w:p/>
+    <w:p/>
+    <w:p/>
+    <w:p/>
+    <w:p/>
+    <w:p>
+      <w:pPr>
+        <w:rPr>
+          <w:rFonts w:hint="eastAsia"/>
+        </w:rPr>
+      </w:pPr>
+    </w:p>
+    <w:p>
+      <w:r>
+        <w:lastRenderedPageBreak/>
+        <w:t xml:space="preserve">We can verify this result by these experiment results </w:t>
+      </w:r>
+      <w:r>
+        <w:rPr>
+          <w:rFonts w:hint="eastAsia"/>
+        </w:rPr>
+        <w:t>.</w:t>
+      </w:r>
+      <w:r>
+        <w:t xml:space="preserve"> We only exreact the phase graph in the previous page :</w:t>
+      </w:r>
+    </w:p>
+    <w:tbl>
+      <w:tblPr>
+        <w:tblStyle w:val="a9"/>
+        <w:tblW w:w="0" w:type="auto"/>
+        <w:tblLook w:val="04A0" w:firstRow="1" w:lastRow="0" w:firstColumn="1" w:lastColumn="0" w:noHBand="0" w:noVBand="1"/>
+      </w:tblPr>
+      <w:tblGrid>
+        <w:gridCol w:w="4814"/>
+        <w:gridCol w:w="4814"/>
+      </w:tblGrid>
+      <w:tr>
+        <w:tc>
+          <w:tcPr>
+            <w:tcW w:w="4814" w:type="dxa"/>
+            <w:vAlign w:val="center"/>
+          </w:tcPr>
+          <w:p>
+            <w:pPr>
+              <w:jc w:val="center"/>
+            </w:pPr>
+            <m:oMathPara>
+              <m:oMath>
+                <m:sSub>
+                  <m:sSubPr>
+                    <m:ctrlPr>
+                      <w:rPr>
+                        <w:rFonts w:ascii="Cambria Math" w:hAnsi="Cambria Math"/>
+                        <w:i/>
+                        <w:sz w:val="16"/>
+                        <w:szCs w:val="16"/>
+                      </w:rPr>
+                    </m:ctrlPr>
+                  </m:sSubPr>
+                  <m:e>
+                    <m:r>
+                      <w:rPr>
+                        <w:rFonts w:ascii="Cambria Math" w:hAnsi="Cambria Math"/>
+                        <w:sz w:val="16"/>
+                        <w:szCs w:val="16"/>
+                      </w:rPr>
+                      <m:t>f</m:t>
+                    </m:r>
+                  </m:e>
+                  <m:sub>
+                    <m:r>
+                      <w:rPr>
+                        <w:rFonts w:ascii="Cambria Math" w:hAnsi="Cambria Math"/>
+                        <w:sz w:val="16"/>
+                        <w:szCs w:val="16"/>
+                      </w:rPr>
+                      <m:t>d</m:t>
+                    </m:r>
+                  </m:sub>
+                </m:sSub>
+                <m:r>
+                  <w:rPr>
+                    <w:rFonts w:ascii="Cambria Math" w:hAnsi="Cambria Math"/>
+                    <w:sz w:val="16"/>
+                    <w:szCs w:val="16"/>
+                  </w:rPr>
+                  <m:t xml:space="preserve"> :0.15</m:t>
+                </m:r>
+              </m:oMath>
+            </m:oMathPara>
+          </w:p>
+        </w:tc>
+        <w:tc>
+          <w:tcPr>
+            <w:tcW w:w="4814" w:type="dxa"/>
+            <w:vAlign w:val="center"/>
+          </w:tcPr>
+          <w:p>
+            <w:pPr>
+              <w:jc w:val="center"/>
+              <w:rPr>
+                <w:rFonts w:ascii="標楷體" w:eastAsia="標楷體" w:hAnsi="標楷體" w:hint="eastAsia"/>
+                <w:sz w:val="16"/>
+                <w:szCs w:val="16"/>
+              </w:rPr>
+            </w:pPr>
+            <m:oMathPara>
+              <m:oMath>
+                <m:sSub>
+                  <m:sSubPr>
+                    <m:ctrlPr>
+                      <w:rPr>
+                        <w:rFonts w:ascii="Cambria Math" w:hAnsi="Cambria Math"/>
+                        <w:i/>
+                        <w:sz w:val="16"/>
+                        <w:szCs w:val="16"/>
+                      </w:rPr>
+                    </m:ctrlPr>
+                  </m:sSubPr>
+                  <m:e>
+                    <m:r>
+                      <w:rPr>
+                        <w:rFonts w:ascii="Cambria Math" w:hAnsi="Cambria Math"/>
+                        <w:sz w:val="16"/>
+                        <w:szCs w:val="16"/>
+                      </w:rPr>
+                      <m:t>f</m:t>
+                    </m:r>
+                  </m:e>
+                  <m:sub>
+                    <m:r>
+                      <w:rPr>
+                        <w:rFonts w:ascii="Cambria Math" w:hAnsi="Cambria Math"/>
+                        <w:sz w:val="16"/>
+                        <w:szCs w:val="16"/>
+                      </w:rPr>
+                      <m:t>d</m:t>
+                    </m:r>
+                  </m:sub>
+                </m:sSub>
+                <m:r>
+                  <w:rPr>
+                    <w:rFonts w:ascii="Cambria Math" w:hAnsi="Cambria Math"/>
+                    <w:sz w:val="16"/>
+                    <w:szCs w:val="16"/>
+                  </w:rPr>
+                  <m:t xml:space="preserve"> :3*0.15</m:t>
+                </m:r>
+              </m:oMath>
+            </m:oMathPara>
+          </w:p>
+        </w:tc>
+      </w:tr>
+      <w:tr>
+        <w:tc>
+          <w:tcPr>
+            <w:tcW w:w="4814" w:type="dxa"/>
+            <w:vAlign w:val="center"/>
+          </w:tcPr>
+          <w:p>
+            <w:pPr>
+              <w:jc w:val="center"/>
+            </w:pPr>
+            <w:r>
+              <w:rPr>
+                <w:noProof/>
+              </w:rPr>
+              <w:drawing>
+                <wp:inline distT="0" distB="0" distL="0" distR="0" wp14:anchorId="1F0B5BA1" wp14:editId="1C7F1CA7">
+                  <wp:extent cx="2295949" cy="1861457"/>
+                  <wp:effectExtent l="0" t="0" r="9525" b="5715"/>
+                  <wp:docPr id="5" name="圖片 5"/>
+                  <wp:cNvGraphicFramePr>
+                    <a:graphicFrameLocks xmlns:a="http://schemas.openxmlformats.org/drawingml/2006/main" noChangeAspect="1"/>
+                  </wp:cNvGraphicFramePr>
+                  <a:graphic xmlns:a="http://schemas.openxmlformats.org/drawingml/2006/main">
+                    <a:graphicData uri="http://schemas.openxmlformats.org/drawingml/2006/picture">
+                      <pic:pic xmlns:pic="http://schemas.openxmlformats.org/drawingml/2006/picture">
+                        <pic:nvPicPr>
+                          <pic:cNvPr id="1" name=""/>
+                          <pic:cNvPicPr/>
+                        </pic:nvPicPr>
+                        <pic:blipFill>
+                          <a:blip r:embed="rId24"/>
+                          <a:stretch>
+                            <a:fillRect/>
+                          </a:stretch>
+                        </pic:blipFill>
+                        <pic:spPr>
+                          <a:xfrm>
+                            <a:off x="0" y="0"/>
+                            <a:ext cx="2376100" cy="1926440"/>
+                          </a:xfrm>
+                          <a:prstGeom prst="rect">
+                            <a:avLst/>
+                          </a:prstGeom>
+                        </pic:spPr>
+                      </pic:pic>
+                    </a:graphicData>
+                  </a:graphic>
+                </wp:inline>
+              </w:drawing>
+            </w:r>
+          </w:p>
+        </w:tc>
+        <w:tc>
+          <w:tcPr>
+            <w:tcW w:w="4814" w:type="dxa"/>
+            <w:vAlign w:val="center"/>
+          </w:tcPr>
+          <w:p>
+            <w:pPr>
+              <w:jc w:val="center"/>
+            </w:pPr>
+            <w:r>
+              <w:rPr>
+                <w:noProof/>
+              </w:rPr>
+              <w:drawing>
+                <wp:inline distT="0" distB="0" distL="0" distR="0" wp14:anchorId="688735ED" wp14:editId="3030FD7D">
+                  <wp:extent cx="2394857" cy="1957193"/>
+                  <wp:effectExtent l="0" t="0" r="5715" b="5080"/>
+                  <wp:docPr id="4" name="圖片 4"/>
+                  <wp:cNvGraphicFramePr>
+                    <a:graphicFrameLocks xmlns:a="http://schemas.openxmlformats.org/drawingml/2006/main" noChangeAspect="1"/>
+                  </wp:cNvGraphicFramePr>
+                  <a:graphic xmlns:a="http://schemas.openxmlformats.org/drawingml/2006/main">
+                    <a:graphicData uri="http://schemas.openxmlformats.org/drawingml/2006/picture">
+                      <pic:pic xmlns:pic="http://schemas.openxmlformats.org/drawingml/2006/picture">
+                        <pic:nvPicPr>
+                          <pic:cNvPr id="1" name=""/>
+                          <pic:cNvPicPr/>
+                        </pic:nvPicPr>
+                        <pic:blipFill>
+                          <a:blip r:embed="rId31"/>
+                          <a:stretch>
+                            <a:fillRect/>
+                          </a:stretch>
+                        </pic:blipFill>
+                        <pic:spPr>
+                          <a:xfrm>
+                            <a:off x="0" y="0"/>
+                            <a:ext cx="2443194" cy="1996697"/>
+                          </a:xfrm>
+                          <a:prstGeom prst="rect">
+                            <a:avLst/>
+                          </a:prstGeom>
+                        </pic:spPr>
+                      </pic:pic>
+                    </a:graphicData>
+                  </a:graphic>
+                </wp:inline>
+              </w:drawing>
+            </w:r>
+          </w:p>
+        </w:tc>
+      </w:tr>
+      <w:tr>
+        <w:tc>
+          <w:tcPr>
+            <w:tcW w:w="4814" w:type="dxa"/>
+            <w:vAlign w:val="center"/>
+          </w:tcPr>
+          <w:p>
+            <w:pPr>
+              <w:jc w:val="center"/>
             </w:pPr>
             <m:oMathPara>
               <m:oMath>
@@ -10193,278 +11812,6 @@
                     <w:sz w:val="16"/>
                     <w:szCs w:val="16"/>
                   </w:rPr>
-                  <m:t>3*0.15</m:t>
-                </m:r>
-              </m:oMath>
-            </m:oMathPara>
-          </w:p>
-          <w:p>
-            <w:pPr>
-              <w:jc w:val="center"/>
-              <w:rPr>
-                <w:rFonts w:ascii="標楷體" w:eastAsia="標楷體" w:hAnsi="標楷體" w:hint="eastAsia"/>
-                <w:sz w:val="16"/>
-                <w:szCs w:val="16"/>
-              </w:rPr>
-            </w:pPr>
-            <w:r>
-              <w:rPr>
-                <w:rFonts w:ascii="標楷體" w:eastAsia="標楷體" w:hAnsi="標楷體" w:hint="eastAsia"/>
-                <w:sz w:val="16"/>
-                <w:szCs w:val="16"/>
-              </w:rPr>
-              <w:t>M</w:t>
-            </w:r>
-            <w:r>
-              <w:rPr>
-                <w:rFonts w:ascii="標楷體" w:eastAsia="標楷體" w:hAnsi="標楷體"/>
-                <w:sz w:val="16"/>
-                <w:szCs w:val="16"/>
-              </w:rPr>
-              <w:t xml:space="preserve">idx : </w:t>
-            </w:r>
-            <w:r>
-              <w:rPr>
-                <w:sz w:val="16"/>
-              </w:rPr>
-              <w:t>0.9</w:t>
-            </w:r>
-          </w:p>
-        </w:tc>
-        <w:tc>
-          <w:tcPr>
-            <w:tcW w:w="2772" w:type="dxa"/>
-            <w:vAlign w:val="center"/>
-          </w:tcPr>
-          <w:p>
-            <w:pPr>
-              <w:jc w:val="center"/>
-              <w:rPr>
-                <w:rFonts w:ascii="標楷體" w:eastAsia="標楷體" w:hAnsi="標楷體"/>
-              </w:rPr>
-            </w:pPr>
-            <w:r>
-              <w:rPr>
-                <w:noProof/>
-              </w:rPr>
-              <w:drawing>
-                <wp:inline distT="0" distB="0" distL="0" distR="0" wp14:anchorId="6CBAD491" wp14:editId="010C1DF4">
-                  <wp:extent cx="1533154" cy="1205059"/>
-                  <wp:effectExtent l="0" t="0" r="0" b="0"/>
-                  <wp:docPr id="86" name="圖片 86"/>
-                  <wp:cNvGraphicFramePr>
-                    <a:graphicFrameLocks xmlns:a="http://schemas.openxmlformats.org/drawingml/2006/main" noChangeAspect="1"/>
-                  </wp:cNvGraphicFramePr>
-                  <a:graphic xmlns:a="http://schemas.openxmlformats.org/drawingml/2006/main">
-                    <a:graphicData uri="http://schemas.openxmlformats.org/drawingml/2006/picture">
-                      <pic:pic xmlns:pic="http://schemas.openxmlformats.org/drawingml/2006/picture">
-                        <pic:nvPicPr>
-                          <pic:cNvPr id="1" name=""/>
-                          <pic:cNvPicPr/>
-                        </pic:nvPicPr>
-                        <pic:blipFill>
-                          <a:blip r:embed="rId30"/>
-                          <a:stretch>
-                            <a:fillRect/>
-                          </a:stretch>
-                        </pic:blipFill>
-                        <pic:spPr>
-                          <a:xfrm>
-                            <a:off x="0" y="0"/>
-                            <a:ext cx="1550624" cy="1218790"/>
-                          </a:xfrm>
-                          <a:prstGeom prst="rect">
-                            <a:avLst/>
-                          </a:prstGeom>
-                        </pic:spPr>
-                      </pic:pic>
-                    </a:graphicData>
-                  </a:graphic>
-                </wp:inline>
-              </w:drawing>
-            </w:r>
-          </w:p>
-        </w:tc>
-        <w:tc>
-          <w:tcPr>
-            <w:tcW w:w="2859" w:type="dxa"/>
-            <w:vAlign w:val="center"/>
-          </w:tcPr>
-          <w:p>
-            <w:pPr>
-              <w:jc w:val="center"/>
-              <w:rPr>
-                <w:rFonts w:ascii="標楷體" w:eastAsia="標楷體" w:hAnsi="標楷體"/>
-              </w:rPr>
-            </w:pPr>
-            <w:r>
-              <w:rPr>
-                <w:noProof/>
-              </w:rPr>
-              <w:drawing>
-                <wp:inline distT="0" distB="0" distL="0" distR="0" wp14:anchorId="37135E1A" wp14:editId="2D0AA4CA">
-                  <wp:extent cx="1590675" cy="1299977"/>
-                  <wp:effectExtent l="0" t="0" r="0" b="0"/>
-                  <wp:docPr id="87" name="圖片 87"/>
-                  <wp:cNvGraphicFramePr>
-                    <a:graphicFrameLocks xmlns:a="http://schemas.openxmlformats.org/drawingml/2006/main" noChangeAspect="1"/>
-                  </wp:cNvGraphicFramePr>
-                  <a:graphic xmlns:a="http://schemas.openxmlformats.org/drawingml/2006/main">
-                    <a:graphicData uri="http://schemas.openxmlformats.org/drawingml/2006/picture">
-                      <pic:pic xmlns:pic="http://schemas.openxmlformats.org/drawingml/2006/picture">
-                        <pic:nvPicPr>
-                          <pic:cNvPr id="1" name=""/>
-                          <pic:cNvPicPr/>
-                        </pic:nvPicPr>
-                        <pic:blipFill>
-                          <a:blip r:embed="rId31"/>
-                          <a:stretch>
-                            <a:fillRect/>
-                          </a:stretch>
-                        </pic:blipFill>
-                        <pic:spPr>
-                          <a:xfrm>
-                            <a:off x="0" y="0"/>
-                            <a:ext cx="1604544" cy="1311311"/>
-                          </a:xfrm>
-                          <a:prstGeom prst="rect">
-                            <a:avLst/>
-                          </a:prstGeom>
-                        </pic:spPr>
-                      </pic:pic>
-                    </a:graphicData>
-                  </a:graphic>
-                </wp:inline>
-              </w:drawing>
-            </w:r>
-          </w:p>
-        </w:tc>
-        <w:tc>
-          <w:tcPr>
-            <w:tcW w:w="3093" w:type="dxa"/>
-            <w:vAlign w:val="center"/>
-          </w:tcPr>
-          <w:p>
-            <w:pPr>
-              <w:jc w:val="center"/>
-              <w:rPr>
-                <w:rFonts w:ascii="標楷體" w:eastAsia="標楷體" w:hAnsi="標楷體"/>
-              </w:rPr>
-            </w:pPr>
-            <w:r>
-              <w:rPr>
-                <w:noProof/>
-              </w:rPr>
-              <w:drawing>
-                <wp:inline distT="0" distB="0" distL="0" distR="0" wp14:anchorId="6A164396" wp14:editId="15204D8F">
-                  <wp:extent cx="1685925" cy="1269326"/>
-                  <wp:effectExtent l="0" t="0" r="0" b="7620"/>
-                  <wp:docPr id="90" name="圖片 90"/>
-                  <wp:cNvGraphicFramePr>
-                    <a:graphicFrameLocks xmlns:a="http://schemas.openxmlformats.org/drawingml/2006/main" noChangeAspect="1"/>
-                  </wp:cNvGraphicFramePr>
-                  <a:graphic xmlns:a="http://schemas.openxmlformats.org/drawingml/2006/main">
-                    <a:graphicData uri="http://schemas.openxmlformats.org/drawingml/2006/picture">
-                      <pic:pic xmlns:pic="http://schemas.openxmlformats.org/drawingml/2006/picture">
-                        <pic:nvPicPr>
-                          <pic:cNvPr id="1" name=""/>
-                          <pic:cNvPicPr/>
-                        </pic:nvPicPr>
-                        <pic:blipFill>
-                          <a:blip r:embed="rId32"/>
-                          <a:stretch>
-                            <a:fillRect/>
-                          </a:stretch>
-                        </pic:blipFill>
-                        <pic:spPr>
-                          <a:xfrm>
-                            <a:off x="0" y="0"/>
-                            <a:ext cx="1700454" cy="1280265"/>
-                          </a:xfrm>
-                          <a:prstGeom prst="rect">
-                            <a:avLst/>
-                          </a:prstGeom>
-                        </pic:spPr>
-                      </pic:pic>
-                    </a:graphicData>
-                  </a:graphic>
-                </wp:inline>
-              </w:drawing>
-            </w:r>
-          </w:p>
-        </w:tc>
-      </w:tr>
-      <w:tr>
-        <w:tc>
-          <w:tcPr>
-            <w:tcW w:w="1476" w:type="dxa"/>
-            <w:vAlign w:val="center"/>
-          </w:tcPr>
-          <w:p>
-            <w:pPr>
-              <w:jc w:val="center"/>
-              <w:rPr>
-                <w:rFonts w:ascii="標楷體" w:eastAsia="標楷體" w:hAnsi="標楷體"/>
-                <w:sz w:val="16"/>
-                <w:szCs w:val="16"/>
-              </w:rPr>
-            </w:pPr>
-            <m:oMathPara>
-              <m:oMath>
-                <m:sSub>
-                  <m:sSubPr>
-                    <m:ctrlPr>
-                      <w:rPr>
-                        <w:rFonts w:ascii="Cambria Math" w:hAnsi="Cambria Math"/>
-                        <w:i/>
-                        <w:sz w:val="16"/>
-                        <w:szCs w:val="16"/>
-                      </w:rPr>
-                    </m:ctrlPr>
-                  </m:sSubPr>
-                  <m:e>
-                    <m:r>
-                      <w:rPr>
-                        <w:rFonts w:ascii="Cambria Math" w:hAnsi="Cambria Math"/>
-                        <w:sz w:val="16"/>
-                        <w:szCs w:val="16"/>
-                      </w:rPr>
-                      <m:t>f</m:t>
-                    </m:r>
-                  </m:e>
-                  <m:sub>
-                    <m:r>
-                      <w:rPr>
-                        <w:rFonts w:ascii="Cambria Math" w:hAnsi="Cambria Math"/>
-                        <w:sz w:val="16"/>
-                        <w:szCs w:val="16"/>
-                      </w:rPr>
-                      <m:t>d</m:t>
-                    </m:r>
-                  </m:sub>
-                </m:sSub>
-                <m:r>
-                  <w:rPr>
-                    <w:rFonts w:ascii="Cambria Math" w:hAnsi="Cambria Math"/>
-                    <w:sz w:val="16"/>
-                    <w:szCs w:val="16"/>
-                  </w:rPr>
-                  <m:t xml:space="preserve"> </m:t>
-                </m:r>
-                <m:r>
-                  <w:rPr>
-                    <w:rFonts w:ascii="Cambria Math" w:hAnsi="Cambria Math"/>
-                    <w:sz w:val="16"/>
-                    <w:szCs w:val="16"/>
-                  </w:rPr>
-                  <m:t>:</m:t>
-                </m:r>
-                <m:r>
-                  <w:rPr>
-                    <w:rFonts w:ascii="Cambria Math" w:hAnsi="Cambria Math"/>
-                    <w:sz w:val="16"/>
-                    <w:szCs w:val="16"/>
-                  </w:rPr>
                   <m:t>6</m:t>
                 </m:r>
                 <m:r>
@@ -10478,228 +11825,15 @@
               </m:oMath>
             </m:oMathPara>
           </w:p>
-          <w:p>
-            <w:pPr>
-              <w:jc w:val="center"/>
-              <w:rPr>
-                <w:rFonts w:ascii="標楷體" w:eastAsia="標楷體" w:hAnsi="標楷體"/>
-                <w:sz w:val="18"/>
-                <w:szCs w:val="18"/>
-              </w:rPr>
-            </w:pPr>
-            <w:r>
-              <w:rPr>
-                <w:rFonts w:ascii="標楷體" w:eastAsia="標楷體" w:hAnsi="標楷體" w:hint="eastAsia"/>
-                <w:sz w:val="16"/>
-                <w:szCs w:val="16"/>
-              </w:rPr>
-              <w:t>M</w:t>
-            </w:r>
-            <w:r>
-              <w:rPr>
-                <w:rFonts w:ascii="標楷體" w:eastAsia="標楷體" w:hAnsi="標楷體"/>
-                <w:sz w:val="16"/>
-                <w:szCs w:val="16"/>
-              </w:rPr>
-              <w:t xml:space="preserve">idx : </w:t>
-            </w:r>
-            <w:r>
-              <w:rPr>
-                <w:sz w:val="16"/>
-              </w:rPr>
-              <w:t>1</w:t>
-            </w:r>
-            <w:r>
-              <w:rPr>
-                <w:sz w:val="16"/>
-              </w:rPr>
-              <w:t>.</w:t>
-            </w:r>
-            <w:r>
-              <w:rPr>
-                <w:sz w:val="16"/>
-              </w:rPr>
-              <w:t>8</w:t>
-            </w:r>
-          </w:p>
         </w:tc>
         <w:tc>
           <w:tcPr>
-            <w:tcW w:w="2772" w:type="dxa"/>
+            <w:tcW w:w="4814" w:type="dxa"/>
             <w:vAlign w:val="center"/>
           </w:tcPr>
           <w:p>
             <w:pPr>
               <w:jc w:val="center"/>
-              <w:rPr>
-                <w:rFonts w:ascii="標楷體" w:eastAsia="標楷體" w:hAnsi="標楷體"/>
-              </w:rPr>
-            </w:pPr>
-            <w:r>
-              <w:rPr>
-                <w:noProof/>
-              </w:rPr>
-              <w:drawing>
-                <wp:inline distT="0" distB="0" distL="0" distR="0" wp14:anchorId="6BA0E265" wp14:editId="4F4529FD">
-                  <wp:extent cx="1604962" cy="1271796"/>
-                  <wp:effectExtent l="0" t="0" r="0" b="5080"/>
-                  <wp:docPr id="91" name="圖片 91"/>
-                  <wp:cNvGraphicFramePr>
-                    <a:graphicFrameLocks xmlns:a="http://schemas.openxmlformats.org/drawingml/2006/main" noChangeAspect="1"/>
-                  </wp:cNvGraphicFramePr>
-                  <a:graphic xmlns:a="http://schemas.openxmlformats.org/drawingml/2006/main">
-                    <a:graphicData uri="http://schemas.openxmlformats.org/drawingml/2006/picture">
-                      <pic:pic xmlns:pic="http://schemas.openxmlformats.org/drawingml/2006/picture">
-                        <pic:nvPicPr>
-                          <pic:cNvPr id="1" name=""/>
-                          <pic:cNvPicPr/>
-                        </pic:nvPicPr>
-                        <pic:blipFill>
-                          <a:blip r:embed="rId33"/>
-                          <a:stretch>
-                            <a:fillRect/>
-                          </a:stretch>
-                        </pic:blipFill>
-                        <pic:spPr>
-                          <a:xfrm>
-                            <a:off x="0" y="0"/>
-                            <a:ext cx="1639563" cy="1299214"/>
-                          </a:xfrm>
-                          <a:prstGeom prst="rect">
-                            <a:avLst/>
-                          </a:prstGeom>
-                        </pic:spPr>
-                      </pic:pic>
-                    </a:graphicData>
-                  </a:graphic>
-                </wp:inline>
-              </w:drawing>
-            </w:r>
-          </w:p>
-        </w:tc>
-        <w:tc>
-          <w:tcPr>
-            <w:tcW w:w="2859" w:type="dxa"/>
-            <w:vAlign w:val="center"/>
-          </w:tcPr>
-          <w:p>
-            <w:pPr>
-              <w:jc w:val="center"/>
-              <w:rPr>
-                <w:rFonts w:ascii="標楷體" w:eastAsia="標楷體" w:hAnsi="標楷體"/>
-              </w:rPr>
-            </w:pPr>
-            <w:r>
-              <w:rPr>
-                <w:noProof/>
-              </w:rPr>
-              <w:drawing>
-                <wp:inline distT="0" distB="0" distL="0" distR="0" wp14:anchorId="2104EC73" wp14:editId="6300F042">
-                  <wp:extent cx="1637958" cy="1317705"/>
-                  <wp:effectExtent l="0" t="0" r="635" b="0"/>
-                  <wp:docPr id="92" name="圖片 92"/>
-                  <wp:cNvGraphicFramePr>
-                    <a:graphicFrameLocks xmlns:a="http://schemas.openxmlformats.org/drawingml/2006/main" noChangeAspect="1"/>
-                  </wp:cNvGraphicFramePr>
-                  <a:graphic xmlns:a="http://schemas.openxmlformats.org/drawingml/2006/main">
-                    <a:graphicData uri="http://schemas.openxmlformats.org/drawingml/2006/picture">
-                      <pic:pic xmlns:pic="http://schemas.openxmlformats.org/drawingml/2006/picture">
-                        <pic:nvPicPr>
-                          <pic:cNvPr id="1" name=""/>
-                          <pic:cNvPicPr/>
-                        </pic:nvPicPr>
-                        <pic:blipFill>
-                          <a:blip r:embed="rId34"/>
-                          <a:stretch>
-                            <a:fillRect/>
-                          </a:stretch>
-                        </pic:blipFill>
-                        <pic:spPr>
-                          <a:xfrm>
-                            <a:off x="0" y="0"/>
-                            <a:ext cx="1651046" cy="1328234"/>
-                          </a:xfrm>
-                          <a:prstGeom prst="rect">
-                            <a:avLst/>
-                          </a:prstGeom>
-                        </pic:spPr>
-                      </pic:pic>
-                    </a:graphicData>
-                  </a:graphic>
-                </wp:inline>
-              </w:drawing>
-            </w:r>
-          </w:p>
-        </w:tc>
-        <w:tc>
-          <w:tcPr>
-            <w:tcW w:w="3093" w:type="dxa"/>
-            <w:vAlign w:val="center"/>
-          </w:tcPr>
-          <w:p>
-            <w:pPr>
-              <w:jc w:val="center"/>
-              <w:rPr>
-                <w:rFonts w:ascii="標楷體" w:eastAsia="標楷體" w:hAnsi="標楷體"/>
-              </w:rPr>
-            </w:pPr>
-            <w:r>
-              <w:rPr>
-                <w:noProof/>
-              </w:rPr>
-              <w:drawing>
-                <wp:inline distT="0" distB="0" distL="0" distR="0" wp14:anchorId="332A521F" wp14:editId="154CCBC2">
-                  <wp:extent cx="1690687" cy="1347107"/>
-                  <wp:effectExtent l="0" t="0" r="5080" b="5715"/>
-                  <wp:docPr id="93" name="圖片 93"/>
-                  <wp:cNvGraphicFramePr>
-                    <a:graphicFrameLocks xmlns:a="http://schemas.openxmlformats.org/drawingml/2006/main" noChangeAspect="1"/>
-                  </wp:cNvGraphicFramePr>
-                  <a:graphic xmlns:a="http://schemas.openxmlformats.org/drawingml/2006/main">
-                    <a:graphicData uri="http://schemas.openxmlformats.org/drawingml/2006/picture">
-                      <pic:pic xmlns:pic="http://schemas.openxmlformats.org/drawingml/2006/picture">
-                        <pic:nvPicPr>
-                          <pic:cNvPr id="1" name=""/>
-                          <pic:cNvPicPr/>
-                        </pic:nvPicPr>
-                        <pic:blipFill>
-                          <a:blip r:embed="rId35"/>
-                          <a:stretch>
-                            <a:fillRect/>
-                          </a:stretch>
-                        </pic:blipFill>
-                        <pic:spPr>
-                          <a:xfrm>
-                            <a:off x="0" y="0"/>
-                            <a:ext cx="1698128" cy="1353036"/>
-                          </a:xfrm>
-                          <a:prstGeom prst="rect">
-                            <a:avLst/>
-                          </a:prstGeom>
-                        </pic:spPr>
-                      </pic:pic>
-                    </a:graphicData>
-                  </a:graphic>
-                </wp:inline>
-              </w:drawing>
-            </w:r>
-          </w:p>
-        </w:tc>
-      </w:tr>
-      <w:tr>
-        <w:tc>
-          <w:tcPr>
-            <w:tcW w:w="1476" w:type="dxa"/>
-            <w:vAlign w:val="center"/>
-          </w:tcPr>
-          <w:p>
-            <w:pPr>
-              <w:jc w:val="center"/>
-              <w:rPr>
-                <w:rFonts w:ascii="標楷體" w:eastAsia="標楷體" w:hAnsi="標楷體"/>
-                <w:sz w:val="16"/>
-                <w:szCs w:val="16"/>
-              </w:rPr>
             </w:pPr>
             <m:oMathPara>
               <m:oMath>
@@ -10762,60 +11896,27 @@
               </m:oMath>
             </m:oMathPara>
           </w:p>
-          <w:p>
-            <w:pPr>
-              <w:jc w:val="center"/>
-              <w:rPr>
-                <w:rFonts w:ascii="標楷體" w:eastAsia="標楷體" w:hAnsi="標楷體"/>
-                <w:sz w:val="18"/>
-                <w:szCs w:val="18"/>
-              </w:rPr>
-            </w:pPr>
-            <w:r>
-              <w:rPr>
-                <w:rFonts w:ascii="標楷體" w:eastAsia="標楷體" w:hAnsi="標楷體" w:hint="eastAsia"/>
-                <w:sz w:val="16"/>
-                <w:szCs w:val="16"/>
-              </w:rPr>
-              <w:t>M</w:t>
-            </w:r>
-            <w:r>
-              <w:rPr>
-                <w:rFonts w:ascii="標楷體" w:eastAsia="標楷體" w:hAnsi="標楷體"/>
-                <w:sz w:val="16"/>
-                <w:szCs w:val="16"/>
-              </w:rPr>
-              <w:t xml:space="preserve">idx : </w:t>
-            </w:r>
-            <w:r>
-              <w:rPr>
-                <w:sz w:val="16"/>
-              </w:rPr>
-              <w:t>2.7</w:t>
-            </w:r>
-          </w:p>
         </w:tc>
+      </w:tr>
+      <w:tr>
         <w:tc>
           <w:tcPr>
-            <w:tcW w:w="2772" w:type="dxa"/>
+            <w:tcW w:w="4814" w:type="dxa"/>
             <w:vAlign w:val="center"/>
           </w:tcPr>
           <w:p>
             <w:pPr>
               <w:jc w:val="center"/>
-              <w:rPr>
-                <w:rFonts w:ascii="標楷體" w:eastAsia="標楷體" w:hAnsi="標楷體"/>
-              </w:rPr>
             </w:pPr>
             <w:r>
               <w:rPr>
                 <w:noProof/>
               </w:rPr>
               <w:drawing>
-                <wp:inline distT="0" distB="0" distL="0" distR="0" wp14:anchorId="260B1AB1" wp14:editId="11666E09">
-                  <wp:extent cx="1682261" cy="1361667"/>
+                <wp:inline distT="0" distB="0" distL="0" distR="0" wp14:anchorId="023B9F67" wp14:editId="772E3D75">
+                  <wp:extent cx="2232675" cy="1796143"/>
                   <wp:effectExtent l="0" t="0" r="0" b="0"/>
-                  <wp:docPr id="94" name="圖片 94"/>
+                  <wp:docPr id="6" name="圖片 6"/>
                   <wp:cNvGraphicFramePr>
                     <a:graphicFrameLocks xmlns:a="http://schemas.openxmlformats.org/drawingml/2006/main" noChangeAspect="1"/>
                   </wp:cNvGraphicFramePr>
@@ -10827,7 +11928,7 @@
                           <pic:cNvPicPr/>
                         </pic:nvPicPr>
                         <pic:blipFill>
-                          <a:blip r:embed="rId36"/>
+                          <a:blip r:embed="rId34"/>
                           <a:stretch>
                             <a:fillRect/>
                           </a:stretch>
@@ -10835,7 +11936,7 @@
                         <pic:spPr>
                           <a:xfrm>
                             <a:off x="0" y="0"/>
-                            <a:ext cx="1703240" cy="1378648"/>
+                            <a:ext cx="2278477" cy="1832989"/>
                           </a:xfrm>
                           <a:prstGeom prst="rect">
                             <a:avLst/>
@@ -10851,25 +11952,22 @@
         </w:tc>
         <w:tc>
           <w:tcPr>
-            <w:tcW w:w="2859" w:type="dxa"/>
+            <w:tcW w:w="4814" w:type="dxa"/>
             <w:vAlign w:val="center"/>
           </w:tcPr>
           <w:p>
             <w:pPr>
               <w:jc w:val="center"/>
-              <w:rPr>
-                <w:rFonts w:ascii="標楷體" w:eastAsia="標楷體" w:hAnsi="標楷體"/>
-              </w:rPr>
             </w:pPr>
             <w:r>
               <w:rPr>
                 <w:noProof/>
               </w:rPr>
               <w:drawing>
-                <wp:inline distT="0" distB="0" distL="0" distR="0" wp14:anchorId="09EE5625" wp14:editId="5A91F7D0">
-                  <wp:extent cx="1754798" cy="1382568"/>
-                  <wp:effectExtent l="0" t="0" r="0" b="8255"/>
-                  <wp:docPr id="95" name="圖片 95"/>
+                <wp:inline distT="0" distB="0" distL="0" distR="0" wp14:anchorId="3E20651F" wp14:editId="204952BE">
+                  <wp:extent cx="2376436" cy="1872343"/>
+                  <wp:effectExtent l="0" t="0" r="5080" b="0"/>
+                  <wp:docPr id="7" name="圖片 7"/>
                   <wp:cNvGraphicFramePr>
                     <a:graphicFrameLocks xmlns:a="http://schemas.openxmlformats.org/drawingml/2006/main" noChangeAspect="1"/>
                   </wp:cNvGraphicFramePr>
@@ -10889,61 +11987,7 @@
                         <pic:spPr>
                           <a:xfrm flipV="1">
                             <a:off x="0" y="0"/>
-                            <a:ext cx="1775816" cy="1399127"/>
-                          </a:xfrm>
-                          <a:prstGeom prst="rect">
-                            <a:avLst/>
-                          </a:prstGeom>
-                        </pic:spPr>
-                      </pic:pic>
-                    </a:graphicData>
-                  </a:graphic>
-                </wp:inline>
-              </w:drawing>
-            </w:r>
-          </w:p>
-        </w:tc>
-        <w:tc>
-          <w:tcPr>
-            <w:tcW w:w="3093" w:type="dxa"/>
-            <w:vAlign w:val="center"/>
-          </w:tcPr>
-          <w:p>
-            <w:pPr>
-              <w:jc w:val="center"/>
-              <w:rPr>
-                <w:rFonts w:ascii="標楷體" w:eastAsia="標楷體" w:hAnsi="標楷體"/>
-              </w:rPr>
-            </w:pPr>
-            <w:r>
-              <w:rPr>
-                <w:noProof/>
-              </w:rPr>
-              <w:drawing>
-                <wp:inline distT="0" distB="0" distL="0" distR="0" wp14:anchorId="71156C7D" wp14:editId="154A0E8E">
-                  <wp:extent cx="1841675" cy="1422852"/>
-                  <wp:effectExtent l="0" t="0" r="6350" b="6350"/>
-                  <wp:docPr id="96" name="圖片 96"/>
-                  <wp:cNvGraphicFramePr>
-                    <a:graphicFrameLocks xmlns:a="http://schemas.openxmlformats.org/drawingml/2006/main" noChangeAspect="1"/>
-                  </wp:cNvGraphicFramePr>
-                  <a:graphic xmlns:a="http://schemas.openxmlformats.org/drawingml/2006/main">
-                    <a:graphicData uri="http://schemas.openxmlformats.org/drawingml/2006/picture">
-                      <pic:pic xmlns:pic="http://schemas.openxmlformats.org/drawingml/2006/picture">
-                        <pic:nvPicPr>
-                          <pic:cNvPr id="1" name=""/>
-                          <pic:cNvPicPr/>
-                        </pic:nvPicPr>
-                        <pic:blipFill>
-                          <a:blip r:embed="rId38"/>
-                          <a:stretch>
-                            <a:fillRect/>
-                          </a:stretch>
-                        </pic:blipFill>
-                        <pic:spPr>
-                          <a:xfrm>
-                            <a:off x="0" y="0"/>
-                            <a:ext cx="1856654" cy="1434425"/>
+                            <a:ext cx="2427097" cy="1912258"/>
                           </a:xfrm>
                           <a:prstGeom prst="rect">
                             <a:avLst/>
@@ -10961,652 +12005,220 @@
     </w:tbl>
     <w:p/>
     <w:p>
+      <m:oMath>
+        <m:sSub>
+          <m:sSubPr>
+            <m:ctrlPr>
+              <w:rPr>
+                <w:rFonts w:ascii="Cambria Math" w:hAnsi="Cambria Math"/>
+                <w:i/>
+              </w:rPr>
+            </m:ctrlPr>
+          </m:sSubPr>
+          <m:e>
+            <m:r>
+              <w:rPr>
+                <w:rFonts w:ascii="Cambria Math" w:hAnsi="Cambria Math"/>
+              </w:rPr>
+              <m:t>f</m:t>
+            </m:r>
+          </m:e>
+          <m:sub>
+            <m:r>
+              <w:rPr>
+                <w:rFonts w:ascii="Cambria Math" w:hAnsi="Cambria Math"/>
+              </w:rPr>
+              <m:t>d</m:t>
+            </m:r>
+          </m:sub>
+        </m:sSub>
+        <m:r>
+          <w:rPr>
+            <w:rFonts w:ascii="Cambria Math" w:hAnsi="Cambria Math"/>
+          </w:rPr>
+          <m:t xml:space="preserve"> :0.15</m:t>
+        </m:r>
+      </m:oMath>
       <w:r>
         <w:rPr>
           <w:rFonts w:hint="eastAsia"/>
         </w:rPr>
-        <w:t>F</w:t>
-      </w:r>
-      <w:r>
-        <w:t xml:space="preserve">rom the previous formula we can get the phase form that : </w:t>
-      </w:r>
-    </w:p>
-    <w:p/>
-    <w:p>
-      <w:pPr>
-        <w:rPr>
-          <w:rFonts w:ascii="標楷體" w:eastAsia="標楷體" w:hAnsi="標楷體"/>
-        </w:rPr>
-      </w:pPr>
-      <w:r>
-        <w:rPr>
-          <w:rFonts w:ascii="標楷體" w:eastAsia="標楷體" w:hAnsi="標楷體"/>
-        </w:rPr>
-        <w:t xml:space="preserve">CPFSK of transmitted signal : </w:t>
-      </w:r>
-    </w:p>
-    <w:p>
-      <w:pPr>
-        <w:ind w:left="480" w:firstLine="480"/>
-        <w:rPr>
-          <w:rFonts w:ascii="標楷體" w:eastAsia="標楷體" w:hAnsi="標楷體" w:hint="eastAsia"/>
-          <w:iCs/>
-        </w:rPr>
-      </w:pPr>
-      <m:oMathPara>
-        <m:oMath>
-          <m:r>
-            <w:rPr>
-              <w:rFonts w:ascii="Cambria Math" w:eastAsia="標楷體" w:hAnsi="Cambria Math"/>
-            </w:rPr>
-            <m:t>Acos</m:t>
-          </m:r>
-          <m:d>
-            <m:dPr>
-              <m:ctrlPr>
-                <w:rPr>
-                  <w:rFonts w:ascii="Cambria Math" w:eastAsia="標楷體" w:hAnsi="Cambria Math"/>
-                  <w:i/>
-                  <w:iCs/>
-                </w:rPr>
-              </m:ctrlPr>
-            </m:dPr>
-            <m:e>
-              <m:r>
-                <w:rPr>
-                  <w:rFonts w:ascii="Cambria Math" w:eastAsia="標楷體" w:hAnsi="Cambria Math"/>
-                </w:rPr>
-                <m:t>2</m:t>
-              </m:r>
-              <m:r>
-                <w:rPr>
-                  <w:rFonts w:ascii="Cambria Math" w:eastAsia="標楷體" w:hAnsi="Cambria Math"/>
-                  <w:lang w:val="el-GR"/>
-                </w:rPr>
-                <m:t>π</m:t>
-              </m:r>
-              <m:sSub>
-                <m:sSubPr>
-                  <m:ctrlPr>
-                    <w:rPr>
-                      <w:rFonts w:ascii="Cambria Math" w:eastAsia="標楷體" w:hAnsi="Cambria Math"/>
-                      <w:i/>
-                      <w:iCs/>
-                    </w:rPr>
-                  </m:ctrlPr>
-                </m:sSubPr>
-                <m:e>
-                  <m:r>
-                    <w:rPr>
-                      <w:rFonts w:ascii="Cambria Math" w:eastAsia="標楷體" w:hAnsi="Cambria Math"/>
-                    </w:rPr>
-                    <m:t>f</m:t>
-                  </m:r>
-                </m:e>
-                <m:sub>
-                  <m:r>
-                    <w:rPr>
-                      <w:rFonts w:ascii="Cambria Math" w:eastAsia="標楷體" w:hAnsi="Cambria Math"/>
-                    </w:rPr>
-                    <m:t>c</m:t>
-                  </m:r>
-                </m:sub>
-              </m:sSub>
-              <m:r>
-                <w:rPr>
-                  <w:rFonts w:ascii="Cambria Math" w:eastAsia="標楷體" w:hAnsi="Cambria Math"/>
-                </w:rPr>
-                <m:t>t+θ</m:t>
-              </m:r>
-              <m:d>
-                <m:dPr>
-                  <m:ctrlPr>
-                    <w:rPr>
-                      <w:rFonts w:ascii="Cambria Math" w:eastAsia="標楷體" w:hAnsi="Cambria Math"/>
-                      <w:i/>
-                      <w:iCs/>
-                    </w:rPr>
-                  </m:ctrlPr>
-                </m:dPr>
-                <m:e>
-                  <m:r>
-                    <w:rPr>
-                      <w:rFonts w:ascii="Cambria Math" w:eastAsia="標楷體" w:hAnsi="Cambria Math"/>
-                    </w:rPr>
-                    <m:t>t</m:t>
-                  </m:r>
-                </m:e>
-              </m:d>
-            </m:e>
-          </m:d>
-        </m:oMath>
-      </m:oMathPara>
-    </w:p>
-    <w:p>
-      <w:pPr>
+        <w:t xml:space="preserve"> </w:t>
+      </w:r>
+      <w:r>
+        <w:t xml:space="preserve">is the base index for this experimnet. </w:t>
+      </w:r>
+      <w:r>
+        <w:t xml:space="preserve">We can get that the received phase of this experimnt is in the range of </w:t>
+      </w:r>
+      <m:oMath>
+        <m:r>
+          <w:rPr>
+            <w:rFonts w:ascii="Cambria Math" w:hAnsi="Cambria Math"/>
+          </w:rPr>
+          <m:t>±6</m:t>
+        </m:r>
+      </m:oMath>
+      <w:r>
+        <w:t xml:space="preserve">. As we increase the mutiplication factor </w:t>
+      </w:r>
+      <w:r>
+        <w:t xml:space="preserve">to the </w:t>
+      </w:r>
+      <m:oMath>
+        <m:sSub>
+          <m:sSubPr>
+            <m:ctrlPr>
+              <w:rPr>
+                <w:rFonts w:ascii="Cambria Math" w:hAnsi="Cambria Math"/>
+                <w:i/>
+              </w:rPr>
+            </m:ctrlPr>
+          </m:sSubPr>
+          <m:e>
+            <m:r>
+              <w:rPr>
+                <w:rFonts w:ascii="Cambria Math" w:hAnsi="Cambria Math"/>
+              </w:rPr>
+              <m:t>f</m:t>
+            </m:r>
+          </m:e>
+          <m:sub>
+            <m:r>
+              <w:rPr>
+                <w:rFonts w:ascii="Cambria Math" w:hAnsi="Cambria Math"/>
+              </w:rPr>
+              <m:t>d</m:t>
+            </m:r>
+          </m:sub>
+        </m:sSub>
+        <m:r>
+          <w:rPr>
+            <w:rFonts w:ascii="Cambria Math" w:hAnsi="Cambria Math"/>
+          </w:rPr>
+          <m:t xml:space="preserve"> :3*0.15</m:t>
+        </m:r>
+      </m:oMath>
+      <w:r>
         <w:rPr>
           <w:rFonts w:hint="eastAsia"/>
         </w:rPr>
-      </w:pPr>
-      <w:r>
-        <w:t xml:space="preserve">Where : </w:t>
-      </w:r>
-    </w:p>
-    <w:p>
-      <w:pPr>
-        <w:ind w:left="480" w:firstLine="480"/>
-        <w:rPr>
-          <w:rFonts w:ascii="標楷體" w:eastAsia="標楷體" w:hAnsi="標楷體"/>
-        </w:rPr>
-      </w:pPr>
-      <m:oMathPara>
-        <m:oMath>
-          <m:r>
-            <w:rPr>
-              <w:rFonts w:ascii="Cambria Math" w:eastAsia="標楷體" w:hAnsi="Cambria Math"/>
-            </w:rPr>
-            <m:t>θ</m:t>
-          </m:r>
-          <m:d>
-            <m:dPr>
-              <m:ctrlPr>
-                <w:rPr>
-                  <w:rFonts w:ascii="Cambria Math" w:eastAsia="標楷體" w:hAnsi="Cambria Math"/>
-                  <w:i/>
-                  <w:iCs/>
-                </w:rPr>
-              </m:ctrlPr>
-            </m:dPr>
-            <m:e>
-              <m:r>
-                <w:rPr>
-                  <w:rFonts w:ascii="Cambria Math" w:eastAsia="標楷體" w:hAnsi="Cambria Math"/>
-                </w:rPr>
-                <m:t>t</m:t>
-              </m:r>
-            </m:e>
-          </m:d>
-          <m:r>
-            <w:rPr>
-              <w:rFonts w:ascii="Cambria Math" w:eastAsia="標楷體" w:hAnsi="Cambria Math"/>
-            </w:rPr>
-            <m:t>=</m:t>
-          </m:r>
-          <m:f>
-            <m:fPr>
-              <m:ctrlPr>
-                <w:rPr>
-                  <w:rFonts w:ascii="Cambria Math" w:eastAsia="標楷體" w:hAnsi="Cambria Math"/>
-                  <w:i/>
-                  <w:iCs/>
-                </w:rPr>
-              </m:ctrlPr>
-            </m:fPr>
-            <m:num>
-              <m:r>
-                <w:rPr>
-                  <w:rFonts w:ascii="Cambria Math" w:eastAsia="標楷體" w:hAnsi="Cambria Math"/>
-                </w:rPr>
-                <m:t>1</m:t>
-              </m:r>
-            </m:num>
-            <m:den>
-              <m:r>
-                <w:rPr>
-                  <w:rFonts w:ascii="Cambria Math" w:eastAsia="標楷體" w:hAnsi="Cambria Math"/>
-                </w:rPr>
-                <m:t>2</m:t>
-              </m:r>
-            </m:den>
-          </m:f>
-          <m:r>
-            <w:rPr>
-              <w:rFonts w:ascii="Cambria Math" w:eastAsia="標楷體" w:hAnsi="Cambria Math"/>
-            </w:rPr>
-            <m:t>πh</m:t>
-          </m:r>
-          <m:nary>
-            <m:naryPr>
-              <m:chr m:val="∑"/>
-              <m:ctrlPr>
-                <w:rPr>
-                  <w:rFonts w:ascii="Cambria Math" w:eastAsia="標楷體" w:hAnsi="Cambria Math"/>
-                  <w:i/>
-                  <w:iCs/>
-                </w:rPr>
-              </m:ctrlPr>
-            </m:naryPr>
-            <m:sub>
-              <m:r>
-                <w:rPr>
-                  <w:rFonts w:ascii="Cambria Math" w:eastAsia="標楷體" w:hAnsi="Cambria Math"/>
-                </w:rPr>
-                <m:t>n=-∞</m:t>
-              </m:r>
-            </m:sub>
-            <m:sup>
-              <m:r>
-                <w:rPr>
-                  <w:rFonts w:ascii="Cambria Math" w:eastAsia="標楷體" w:hAnsi="Cambria Math"/>
-                </w:rPr>
-                <m:t>n-1</m:t>
-              </m:r>
-            </m:sup>
-            <m:e>
-              <m:sSub>
-                <m:sSubPr>
-                  <m:ctrlPr>
-                    <w:rPr>
-                      <w:rFonts w:ascii="Cambria Math" w:eastAsia="標楷體" w:hAnsi="Cambria Math"/>
-                      <w:i/>
-                      <w:iCs/>
-                    </w:rPr>
-                  </m:ctrlPr>
-                </m:sSubPr>
-                <m:e>
-                  <m:r>
-                    <w:rPr>
-                      <w:rFonts w:ascii="Cambria Math" w:eastAsia="標楷體" w:hAnsi="Cambria Math"/>
-                    </w:rPr>
-                    <m:t>a</m:t>
-                  </m:r>
-                </m:e>
-                <m:sub>
-                  <m:r>
-                    <w:rPr>
-                      <w:rFonts w:ascii="Cambria Math" w:eastAsia="標楷體" w:hAnsi="Cambria Math"/>
-                    </w:rPr>
-                    <m:t>k</m:t>
-                  </m:r>
-                </m:sub>
-              </m:sSub>
-            </m:e>
-          </m:nary>
-          <m:r>
-            <w:rPr>
-              <w:rFonts w:ascii="Cambria Math" w:eastAsia="標楷體" w:hAnsi="Cambria Math"/>
-            </w:rPr>
-            <m:t>+πh</m:t>
-          </m:r>
-          <m:f>
-            <m:fPr>
-              <m:ctrlPr>
-                <w:rPr>
-                  <w:rFonts w:ascii="Cambria Math" w:eastAsia="標楷體" w:hAnsi="Cambria Math"/>
-                  <w:i/>
-                  <w:iCs/>
-                </w:rPr>
-              </m:ctrlPr>
-            </m:fPr>
-            <m:num>
-              <m:d>
-                <m:dPr>
-                  <m:ctrlPr>
-                    <w:rPr>
-                      <w:rFonts w:ascii="Cambria Math" w:eastAsia="標楷體" w:hAnsi="Cambria Math"/>
-                      <w:i/>
-                      <w:iCs/>
-                    </w:rPr>
-                  </m:ctrlPr>
-                </m:dPr>
-                <m:e>
-                  <m:r>
-                    <w:rPr>
-                      <w:rFonts w:ascii="Cambria Math" w:eastAsia="標楷體" w:hAnsi="Cambria Math"/>
-                    </w:rPr>
-                    <m:t>t-n</m:t>
-                  </m:r>
-                  <m:sSub>
-                    <m:sSubPr>
-                      <m:ctrlPr>
-                        <w:rPr>
-                          <w:rFonts w:ascii="Cambria Math" w:eastAsia="標楷體" w:hAnsi="Cambria Math"/>
-                          <w:i/>
-                          <w:iCs/>
-                        </w:rPr>
-                      </m:ctrlPr>
-                    </m:sSubPr>
-                    <m:e>
-                      <m:r>
-                        <w:rPr>
-                          <w:rFonts w:ascii="Cambria Math" w:eastAsia="標楷體" w:hAnsi="Cambria Math"/>
-                        </w:rPr>
-                        <m:t>T</m:t>
-                      </m:r>
-                    </m:e>
-                    <m:sub>
-                      <m:r>
-                        <w:rPr>
-                          <w:rFonts w:ascii="Cambria Math" w:eastAsia="標楷體" w:hAnsi="Cambria Math"/>
-                        </w:rPr>
-                        <m:t>b</m:t>
-                      </m:r>
-                    </m:sub>
-                  </m:sSub>
-                </m:e>
-              </m:d>
-            </m:num>
-            <m:den>
-              <m:r>
-                <w:rPr>
-                  <w:rFonts w:ascii="Cambria Math" w:eastAsia="標楷體" w:hAnsi="Cambria Math"/>
-                </w:rPr>
-                <m:t>2</m:t>
-              </m:r>
-              <m:sSub>
-                <m:sSubPr>
-                  <m:ctrlPr>
-                    <w:rPr>
-                      <w:rFonts w:ascii="Cambria Math" w:eastAsia="標楷體" w:hAnsi="Cambria Math"/>
-                      <w:i/>
-                      <w:iCs/>
-                    </w:rPr>
-                  </m:ctrlPr>
-                </m:sSubPr>
-                <m:e>
-                  <m:r>
-                    <w:rPr>
-                      <w:rFonts w:ascii="Cambria Math" w:eastAsia="標楷體" w:hAnsi="Cambria Math"/>
-                    </w:rPr>
-                    <m:t>T</m:t>
-                  </m:r>
-                </m:e>
-                <m:sub>
-                  <m:r>
-                    <w:rPr>
-                      <w:rFonts w:ascii="Cambria Math" w:eastAsia="標楷體" w:hAnsi="Cambria Math"/>
-                    </w:rPr>
-                    <m:t>b</m:t>
-                  </m:r>
-                </m:sub>
-              </m:sSub>
-            </m:den>
-          </m:f>
-          <m:sSub>
-            <m:sSubPr>
-              <m:ctrlPr>
-                <w:rPr>
-                  <w:rFonts w:ascii="Cambria Math" w:eastAsia="標楷體" w:hAnsi="Cambria Math"/>
-                  <w:i/>
-                  <w:iCs/>
-                </w:rPr>
-              </m:ctrlPr>
-            </m:sSubPr>
-            <m:e>
-              <m:r>
-                <w:rPr>
-                  <w:rFonts w:ascii="Cambria Math" w:eastAsia="標楷體" w:hAnsi="Cambria Math"/>
-                </w:rPr>
-                <m:t>a</m:t>
-              </m:r>
-            </m:e>
-            <m:sub>
-              <m:r>
-                <w:rPr>
-                  <w:rFonts w:ascii="Cambria Math" w:eastAsia="標楷體" w:hAnsi="Cambria Math"/>
-                </w:rPr>
-                <m:t>n</m:t>
-              </m:r>
-            </m:sub>
-          </m:sSub>
-          <m:r>
-            <w:rPr>
-              <w:rFonts w:ascii="Cambria Math" w:eastAsia="標楷體" w:hAnsi="Cambria Math" w:hint="eastAsia"/>
-            </w:rPr>
-            <m:t>=</m:t>
-          </m:r>
-          <m:r>
-            <w:rPr>
-              <w:rFonts w:ascii="Cambria Math" w:eastAsia="標楷體" w:hAnsi="Cambria Math"/>
-            </w:rPr>
-            <m:t>h*(</m:t>
-          </m:r>
-          <m:f>
-            <m:fPr>
-              <m:ctrlPr>
-                <w:rPr>
-                  <w:rFonts w:ascii="Cambria Math" w:eastAsia="標楷體" w:hAnsi="Cambria Math"/>
-                  <w:i/>
-                  <w:iCs/>
-                </w:rPr>
-              </m:ctrlPr>
-            </m:fPr>
-            <m:num>
-              <m:r>
-                <w:rPr>
-                  <w:rFonts w:ascii="Cambria Math" w:eastAsia="標楷體" w:hAnsi="Cambria Math"/>
-                </w:rPr>
-                <m:t>1</m:t>
-              </m:r>
-            </m:num>
-            <m:den>
-              <m:r>
-                <w:rPr>
-                  <w:rFonts w:ascii="Cambria Math" w:eastAsia="標楷體" w:hAnsi="Cambria Math"/>
-                </w:rPr>
-                <m:t>2</m:t>
-              </m:r>
-            </m:den>
-          </m:f>
-          <m:r>
-            <w:rPr>
-              <w:rFonts w:ascii="Cambria Math" w:eastAsia="標楷體" w:hAnsi="Cambria Math"/>
-            </w:rPr>
-            <m:t>π</m:t>
-          </m:r>
-          <m:nary>
-            <m:naryPr>
-              <m:chr m:val="∑"/>
-              <m:ctrlPr>
-                <w:rPr>
-                  <w:rFonts w:ascii="Cambria Math" w:eastAsia="標楷體" w:hAnsi="Cambria Math"/>
-                  <w:i/>
-                  <w:iCs/>
-                </w:rPr>
-              </m:ctrlPr>
-            </m:naryPr>
-            <m:sub>
-              <m:r>
-                <w:rPr>
-                  <w:rFonts w:ascii="Cambria Math" w:eastAsia="標楷體" w:hAnsi="Cambria Math"/>
-                </w:rPr>
-                <m:t>n=-∞</m:t>
-              </m:r>
-            </m:sub>
-            <m:sup>
-              <m:r>
-                <w:rPr>
-                  <w:rFonts w:ascii="Cambria Math" w:eastAsia="標楷體" w:hAnsi="Cambria Math"/>
-                </w:rPr>
-                <m:t>n-1</m:t>
-              </m:r>
-            </m:sup>
-            <m:e>
-              <m:sSub>
-                <m:sSubPr>
-                  <m:ctrlPr>
-                    <w:rPr>
-                      <w:rFonts w:ascii="Cambria Math" w:eastAsia="標楷體" w:hAnsi="Cambria Math"/>
-                      <w:i/>
-                      <w:iCs/>
-                    </w:rPr>
-                  </m:ctrlPr>
-                </m:sSubPr>
-                <m:e>
-                  <m:r>
-                    <w:rPr>
-                      <w:rFonts w:ascii="Cambria Math" w:eastAsia="標楷體" w:hAnsi="Cambria Math"/>
-                    </w:rPr>
-                    <m:t>a</m:t>
-                  </m:r>
-                </m:e>
-                <m:sub>
-                  <m:r>
-                    <w:rPr>
-                      <w:rFonts w:ascii="Cambria Math" w:eastAsia="標楷體" w:hAnsi="Cambria Math"/>
-                    </w:rPr>
-                    <m:t>k</m:t>
-                  </m:r>
-                </m:sub>
-              </m:sSub>
-            </m:e>
-          </m:nary>
-          <m:r>
-            <w:rPr>
-              <w:rFonts w:ascii="Cambria Math" w:eastAsia="標楷體" w:hAnsi="Cambria Math"/>
-            </w:rPr>
-            <m:t>+π</m:t>
-          </m:r>
-          <m:f>
-            <m:fPr>
-              <m:ctrlPr>
-                <w:rPr>
-                  <w:rFonts w:ascii="Cambria Math" w:eastAsia="標楷體" w:hAnsi="Cambria Math"/>
-                  <w:i/>
-                  <w:iCs/>
-                </w:rPr>
-              </m:ctrlPr>
-            </m:fPr>
-            <m:num>
-              <m:d>
-                <m:dPr>
-                  <m:ctrlPr>
-                    <w:rPr>
-                      <w:rFonts w:ascii="Cambria Math" w:eastAsia="標楷體" w:hAnsi="Cambria Math"/>
-                      <w:i/>
-                      <w:iCs/>
-                    </w:rPr>
-                  </m:ctrlPr>
-                </m:dPr>
-                <m:e>
-                  <m:r>
-                    <w:rPr>
-                      <w:rFonts w:ascii="Cambria Math" w:eastAsia="標楷體" w:hAnsi="Cambria Math"/>
-                    </w:rPr>
-                    <m:t>t-n</m:t>
-                  </m:r>
-                  <m:sSub>
-                    <m:sSubPr>
-                      <m:ctrlPr>
-                        <w:rPr>
-                          <w:rFonts w:ascii="Cambria Math" w:eastAsia="標楷體" w:hAnsi="Cambria Math"/>
-                          <w:i/>
-                          <w:iCs/>
-                        </w:rPr>
-                      </m:ctrlPr>
-                    </m:sSubPr>
-                    <m:e>
-                      <m:r>
-                        <w:rPr>
-                          <w:rFonts w:ascii="Cambria Math" w:eastAsia="標楷體" w:hAnsi="Cambria Math"/>
-                        </w:rPr>
-                        <m:t>T</m:t>
-                      </m:r>
-                    </m:e>
-                    <m:sub>
-                      <m:r>
-                        <w:rPr>
-                          <w:rFonts w:ascii="Cambria Math" w:eastAsia="標楷體" w:hAnsi="Cambria Math"/>
-                        </w:rPr>
-                        <m:t>b</m:t>
-                      </m:r>
-                    </m:sub>
-                  </m:sSub>
-                </m:e>
-              </m:d>
-            </m:num>
-            <m:den>
-              <m:r>
-                <w:rPr>
-                  <w:rFonts w:ascii="Cambria Math" w:eastAsia="標楷體" w:hAnsi="Cambria Math"/>
-                </w:rPr>
-                <m:t>2</m:t>
-              </m:r>
-              <m:sSub>
-                <m:sSubPr>
-                  <m:ctrlPr>
-                    <w:rPr>
-                      <w:rFonts w:ascii="Cambria Math" w:eastAsia="標楷體" w:hAnsi="Cambria Math"/>
-                      <w:i/>
-                      <w:iCs/>
-                    </w:rPr>
-                  </m:ctrlPr>
-                </m:sSubPr>
-                <m:e>
-                  <m:r>
-                    <w:rPr>
-                      <w:rFonts w:ascii="Cambria Math" w:eastAsia="標楷體" w:hAnsi="Cambria Math"/>
-                    </w:rPr>
-                    <m:t>T</m:t>
-                  </m:r>
-                </m:e>
-                <m:sub>
-                  <m:r>
-                    <w:rPr>
-                      <w:rFonts w:ascii="Cambria Math" w:eastAsia="標楷體" w:hAnsi="Cambria Math"/>
-                    </w:rPr>
-                    <m:t>b</m:t>
-                  </m:r>
-                </m:sub>
-              </m:sSub>
-            </m:den>
-          </m:f>
-          <m:sSub>
-            <m:sSubPr>
-              <m:ctrlPr>
-                <w:rPr>
-                  <w:rFonts w:ascii="Cambria Math" w:eastAsia="標楷體" w:hAnsi="Cambria Math"/>
-                  <w:i/>
-                  <w:iCs/>
-                </w:rPr>
-              </m:ctrlPr>
-            </m:sSubPr>
-            <m:e>
-              <m:r>
-                <w:rPr>
-                  <w:rFonts w:ascii="Cambria Math" w:eastAsia="標楷體" w:hAnsi="Cambria Math"/>
-                </w:rPr>
-                <m:t>a</m:t>
-              </m:r>
-            </m:e>
-            <m:sub>
-              <m:r>
-                <w:rPr>
-                  <w:rFonts w:ascii="Cambria Math" w:eastAsia="標楷體" w:hAnsi="Cambria Math"/>
-                </w:rPr>
-                <m:t>n</m:t>
-              </m:r>
-            </m:sub>
-          </m:sSub>
-          <m:r>
-            <w:rPr>
-              <w:rFonts w:ascii="Cambria Math" w:eastAsia="標楷體" w:hAnsi="Cambria Math"/>
-            </w:rPr>
-            <m:t>)</m:t>
-          </m:r>
-        </m:oMath>
-      </m:oMathPara>
-    </w:p>
-    <w:p>
-      <w:pPr>
+        <w:t xml:space="preserve"> </w:t>
+      </w:r>
+      <w:r>
+        <w:t xml:space="preserve">, the received phase is in the range of </w:t>
+      </w:r>
+      <m:oMath>
+        <m:r>
+          <w:rPr>
+            <w:rFonts w:ascii="Cambria Math" w:hAnsi="Cambria Math"/>
+          </w:rPr>
+          <m:t>±</m:t>
+        </m:r>
+        <m:r>
+          <w:rPr>
+            <w:rFonts w:ascii="Cambria Math" w:hAnsi="Cambria Math"/>
+          </w:rPr>
+          <m:t>25</m:t>
+        </m:r>
+      </m:oMath>
+      <w:r>
+        <w:t>.</w:t>
+      </w:r>
+      <w:r>
+        <w:t xml:space="preserve">This </w:t>
+      </w:r>
+      <w:r>
+        <w:t xml:space="preserve">is about three times of 6 . Therefore, in the favor of this inference, we can predict the </w:t>
+      </w:r>
+      <m:oMath>
+        <m:sSub>
+          <m:sSubPr>
+            <m:ctrlPr>
+              <w:rPr>
+                <w:rFonts w:ascii="Cambria Math" w:hAnsi="Cambria Math"/>
+                <w:i/>
+              </w:rPr>
+            </m:ctrlPr>
+          </m:sSubPr>
+          <m:e>
+            <m:r>
+              <w:rPr>
+                <w:rFonts w:ascii="Cambria Math" w:hAnsi="Cambria Math"/>
+              </w:rPr>
+              <m:t>f</m:t>
+            </m:r>
+          </m:e>
+          <m:sub>
+            <m:r>
+              <w:rPr>
+                <w:rFonts w:ascii="Cambria Math" w:hAnsi="Cambria Math"/>
+              </w:rPr>
+              <m:t>d</m:t>
+            </m:r>
+          </m:sub>
+        </m:sSub>
+        <m:r>
+          <w:rPr>
+            <w:rFonts w:ascii="Cambria Math" w:hAnsi="Cambria Math"/>
+          </w:rPr>
+          <m:t xml:space="preserve"> :6*0.15</m:t>
+        </m:r>
+      </m:oMath>
+      <w:r>
         <w:rPr>
           <w:rFonts w:hint="eastAsia"/>
         </w:rPr>
-      </w:pPr>
+        <w:t xml:space="preserve"> </w:t>
+      </w:r>
+      <w:r>
+        <w:t xml:space="preserve">and </w:t>
+      </w:r>
+      <m:oMath>
+        <m:sSub>
+          <m:sSubPr>
+            <m:ctrlPr>
+              <w:rPr>
+                <w:rFonts w:ascii="Cambria Math" w:hAnsi="Cambria Math"/>
+                <w:i/>
+              </w:rPr>
+            </m:ctrlPr>
+          </m:sSubPr>
+          <m:e>
+            <m:r>
+              <w:rPr>
+                <w:rFonts w:ascii="Cambria Math" w:hAnsi="Cambria Math"/>
+              </w:rPr>
+              <m:t>f</m:t>
+            </m:r>
+          </m:e>
+          <m:sub>
+            <m:r>
+              <w:rPr>
+                <w:rFonts w:ascii="Cambria Math" w:hAnsi="Cambria Math"/>
+              </w:rPr>
+              <m:t>d</m:t>
+            </m:r>
+          </m:sub>
+        </m:sSub>
+        <m:r>
+          <w:rPr>
+            <w:rFonts w:ascii="Cambria Math" w:hAnsi="Cambria Math"/>
+          </w:rPr>
+          <m:t xml:space="preserve"> :9*0.15</m:t>
+        </m:r>
+      </m:oMath>
       <w:r>
         <w:rPr>
           <w:rFonts w:hint="eastAsia"/>
         </w:rPr>
-        <w:t>h</w:t>
-      </w:r>
-      <w:r>
-        <w:t xml:space="preserve"> dominate the phase of the signal . As we increase the h , we will get a larger phase change which will cause a </w:t>
-      </w:r>
-      <w:r>
-        <w:t>phase shift in th</w:t>
-      </w:r>
-      <w:r>
-        <w:t xml:space="preserve">is experiment result. </w:t>
+        <w:t xml:space="preserve"> </w:t>
+      </w:r>
+      <w:r>
+        <w:t xml:space="preserve">in such </w:t>
+      </w:r>
+      <w:r>
+        <w:t xml:space="preserve">manner. </w:t>
       </w:r>
     </w:p>
     <w:sectPr>
@@ -12448,6 +13060,119 @@
       <w:lvlJc w:val="left"/>
       <w:pPr>
         <w:ind w:left="5280" w:hanging="480"/>
+      </w:pPr>
+      <w:rPr>
+        <w:rFonts w:ascii="Wingdings" w:hAnsi="Wingdings" w:hint="default"/>
+      </w:rPr>
+    </w:lvl>
+  </w:abstractNum>
+  <w:abstractNum w:abstractNumId="7" w15:restartNumberingAfterBreak="0">
+    <w:nsid w:val="770009CD"/>
+    <w:multiLevelType w:val="hybridMultilevel"/>
+    <w:tmpl w:val="438811E6"/>
+    <w:lvl w:ilvl="0" w:tplc="04090001">
+      <w:start w:val="1"/>
+      <w:numFmt w:val="bullet"/>
+      <w:lvlText w:val=""/>
+      <w:lvlJc w:val="left"/>
+      <w:pPr>
+        <w:ind w:left="960" w:hanging="480"/>
+      </w:pPr>
+      <w:rPr>
+        <w:rFonts w:ascii="Wingdings" w:hAnsi="Wingdings" w:hint="default"/>
+      </w:rPr>
+    </w:lvl>
+    <w:lvl w:ilvl="1" w:tplc="04090003" w:tentative="1">
+      <w:start w:val="1"/>
+      <w:numFmt w:val="bullet"/>
+      <w:lvlText w:val=""/>
+      <w:lvlJc w:val="left"/>
+      <w:pPr>
+        <w:ind w:left="1440" w:hanging="480"/>
+      </w:pPr>
+      <w:rPr>
+        <w:rFonts w:ascii="Wingdings" w:hAnsi="Wingdings" w:hint="default"/>
+      </w:rPr>
+    </w:lvl>
+    <w:lvl w:ilvl="2" w:tplc="04090005" w:tentative="1">
+      <w:start w:val="1"/>
+      <w:numFmt w:val="bullet"/>
+      <w:lvlText w:val=""/>
+      <w:lvlJc w:val="left"/>
+      <w:pPr>
+        <w:ind w:left="1920" w:hanging="480"/>
+      </w:pPr>
+      <w:rPr>
+        <w:rFonts w:ascii="Wingdings" w:hAnsi="Wingdings" w:hint="default"/>
+      </w:rPr>
+    </w:lvl>
+    <w:lvl w:ilvl="3" w:tplc="04090001" w:tentative="1">
+      <w:start w:val="1"/>
+      <w:numFmt w:val="bullet"/>
+      <w:lvlText w:val=""/>
+      <w:lvlJc w:val="left"/>
+      <w:pPr>
+        <w:ind w:left="2400" w:hanging="480"/>
+      </w:pPr>
+      <w:rPr>
+        <w:rFonts w:ascii="Wingdings" w:hAnsi="Wingdings" w:hint="default"/>
+      </w:rPr>
+    </w:lvl>
+    <w:lvl w:ilvl="4" w:tplc="04090003" w:tentative="1">
+      <w:start w:val="1"/>
+      <w:numFmt w:val="bullet"/>
+      <w:lvlText w:val=""/>
+      <w:lvlJc w:val="left"/>
+      <w:pPr>
+        <w:ind w:left="2880" w:hanging="480"/>
+      </w:pPr>
+      <w:rPr>
+        <w:rFonts w:ascii="Wingdings" w:hAnsi="Wingdings" w:hint="default"/>
+      </w:rPr>
+    </w:lvl>
+    <w:lvl w:ilvl="5" w:tplc="04090005" w:tentative="1">
+      <w:start w:val="1"/>
+      <w:numFmt w:val="bullet"/>
+      <w:lvlText w:val=""/>
+      <w:lvlJc w:val="left"/>
+      <w:pPr>
+        <w:ind w:left="3360" w:hanging="480"/>
+      </w:pPr>
+      <w:rPr>
+        <w:rFonts w:ascii="Wingdings" w:hAnsi="Wingdings" w:hint="default"/>
+      </w:rPr>
+    </w:lvl>
+    <w:lvl w:ilvl="6" w:tplc="04090001" w:tentative="1">
+      <w:start w:val="1"/>
+      <w:numFmt w:val="bullet"/>
+      <w:lvlText w:val=""/>
+      <w:lvlJc w:val="left"/>
+      <w:pPr>
+        <w:ind w:left="3840" w:hanging="480"/>
+      </w:pPr>
+      <w:rPr>
+        <w:rFonts w:ascii="Wingdings" w:hAnsi="Wingdings" w:hint="default"/>
+      </w:rPr>
+    </w:lvl>
+    <w:lvl w:ilvl="7" w:tplc="04090003" w:tentative="1">
+      <w:start w:val="1"/>
+      <w:numFmt w:val="bullet"/>
+      <w:lvlText w:val=""/>
+      <w:lvlJc w:val="left"/>
+      <w:pPr>
+        <w:ind w:left="4320" w:hanging="480"/>
+      </w:pPr>
+      <w:rPr>
+        <w:rFonts w:ascii="Wingdings" w:hAnsi="Wingdings" w:hint="default"/>
+      </w:rPr>
+    </w:lvl>
+    <w:lvl w:ilvl="8" w:tplc="04090005" w:tentative="1">
+      <w:start w:val="1"/>
+      <w:numFmt w:val="bullet"/>
+      <w:lvlText w:val=""/>
+      <w:lvlJc w:val="left"/>
+      <w:pPr>
+        <w:ind w:left="4800" w:hanging="480"/>
       </w:pPr>
       <w:rPr>
         <w:rFonts w:ascii="Wingdings" w:hAnsi="Wingdings" w:hint="default"/>
@@ -12474,6 +13199,9 @@
   </w:num>
   <w:num w:numId="7">
     <w:abstractNumId w:val="1"/>
+  </w:num>
+  <w:num w:numId="8">
+    <w:abstractNumId w:val="7"/>
   </w:num>
 </w:numbering>
 </file>
@@ -12885,6 +13613,7 @@
   <w:style w:type="character" w:default="1" w:styleId="a0">
     <w:name w:val="Default Paragraph Font"/>
     <w:uiPriority w:val="1"/>
+    <w:semiHidden/>
     <w:unhideWhenUsed/>
   </w:style>
   <w:style w:type="table" w:default="1" w:styleId="a1">

</xml_diff>